<commit_message>
Added support for two OHs
</commit_message>
<xml_diff>
--- a/doc/GLIB_modules.docx
+++ b/doc/GLIB_modules.docx
@@ -1685,7 +1685,13 @@
               <w:jc w:val="both"/>
             </w:pPr>
             <w:r>
-              <w:t>100 - 101</w:t>
+              <w:t>14</w:t>
+            </w:r>
+            <w:r>
+              <w:t xml:space="preserve"> -</w:t>
+            </w:r>
+            <w:r>
+              <w:t xml:space="preserve"> 15</w:t>
             </w:r>
           </w:p>
         </w:tc>
@@ -1751,7 +1757,16 @@
               <w:jc w:val="both"/>
             </w:pPr>
             <w:r>
-              <w:t xml:space="preserve">102 - 103 </w:t>
+              <w:t>16</w:t>
+            </w:r>
+            <w:r>
+              <w:t xml:space="preserve"> -</w:t>
+            </w:r>
+            <w:r>
+              <w:t xml:space="preserve"> 17</w:t>
+            </w:r>
+            <w:r>
+              <w:t xml:space="preserve"> </w:t>
             </w:r>
           </w:p>
         </w:tc>
@@ -4710,7 +4725,7 @@
 </file>
 
 <file path=customXml/itemProps1.xml><?xml version="1.0" encoding="utf-8"?>
-<ds:datastoreItem xmlns:ds="http://schemas.openxmlformats.org/officeDocument/2006/customXml" ds:itemID="{5C785DC9-F0FA-48DE-9DB3-10A0CEA1025B}">
+<ds:datastoreItem xmlns:ds="http://schemas.openxmlformats.org/officeDocument/2006/customXml" ds:itemID="{96A06475-0F7C-4916-98EB-F3148140FA8D}">
   <ds:schemaRefs>
     <ds:schemaRef ds:uri="http://schemas.openxmlformats.org/officeDocument/2006/bibliography"/>
   </ds:schemaRefs>

</xml_diff>

<commit_message>
Added BX in tracking data info
</commit_message>
<xml_diff>
--- a/doc/GLIB_modules.docx
+++ b/doc/GLIB_modules.docx
@@ -6,8 +6,6 @@
       <w:pPr>
         <w:pStyle w:val="Title"/>
       </w:pPr>
-      <w:bookmarkStart w:id="0" w:name="_GoBack"/>
-      <w:bookmarkEnd w:id="0"/>
       <w:r>
         <w:t>GLIB</w:t>
       </w:r>
@@ -20,7 +18,15 @@
         <w:pStyle w:val="Subtitle"/>
       </w:pPr>
       <w:r>
-        <w:t>Thomas Lenzi (</w:t>
+        <w:t xml:space="preserve">Thomas </w:t>
+      </w:r>
+      <w:proofErr w:type="spellStart"/>
+      <w:r>
+        <w:t>Lenzi</w:t>
+      </w:r>
+      <w:proofErr w:type="spellEnd"/>
+      <w:r>
+        <w:t xml:space="preserve"> (</w:t>
       </w:r>
       <w:hyperlink r:id="rId9" w:history="1">
         <w:r>
@@ -48,9 +54,9 @@
         <w:t>modules.</w:t>
       </w:r>
     </w:p>
-    <w:bookmarkStart w:id="1" w:name="_Toc428776134" w:displacedByCustomXml="next"/>
-    <w:bookmarkStart w:id="2" w:name="_Toc428188295" w:displacedByCustomXml="next"/>
-    <w:bookmarkStart w:id="3" w:name="_Toc431194466" w:displacedByCustomXml="next"/>
+    <w:bookmarkStart w:id="0" w:name="_Toc431194466" w:displacedByCustomXml="next"/>
+    <w:bookmarkStart w:id="1" w:name="_Toc428188295" w:displacedByCustomXml="next"/>
+    <w:bookmarkStart w:id="2" w:name="_Toc428776134" w:displacedByCustomXml="next"/>
     <w:sdt>
       <w:sdtPr>
         <w:rPr>
@@ -79,9 +85,9 @@
           <w:r>
             <w:t>Contents</w:t>
           </w:r>
-          <w:bookmarkEnd w:id="3"/>
           <w:bookmarkEnd w:id="2"/>
           <w:bookmarkEnd w:id="1"/>
+          <w:bookmarkEnd w:id="0"/>
         </w:p>
         <w:p>
           <w:pPr>
@@ -740,18 +746,20 @@
       <w:pPr>
         <w:pStyle w:val="Heading1"/>
       </w:pPr>
-      <w:bookmarkStart w:id="4" w:name="_Toc431194467"/>
+      <w:bookmarkStart w:id="3" w:name="_Toc431194467"/>
+      <w:proofErr w:type="spellStart"/>
       <w:r>
         <w:lastRenderedPageBreak/>
         <w:t>OptoHybrid</w:t>
       </w:r>
+      <w:proofErr w:type="spellEnd"/>
       <w:r>
         <w:t xml:space="preserve"> </w:t>
       </w:r>
       <w:r>
         <w:t>Forward</w:t>
       </w:r>
-      <w:bookmarkEnd w:id="4"/>
+      <w:bookmarkEnd w:id="3"/>
       <w:r>
         <w:t xml:space="preserve"> </w:t>
       </w:r>
@@ -764,8 +772,13 @@
         <w:t xml:space="preserve">This module </w:t>
       </w:r>
       <w:r>
-        <w:t>forwards all the requests to the OptoHybrid</w:t>
-      </w:r>
+        <w:t xml:space="preserve">forwards all the requests to the </w:t>
+      </w:r>
+      <w:proofErr w:type="spellStart"/>
+      <w:r>
+        <w:t>OptoHybrid</w:t>
+      </w:r>
+      <w:proofErr w:type="spellEnd"/>
       <w:r>
         <w:t>.</w:t>
       </w:r>
@@ -774,129 +787,159 @@
       <w:pPr>
         <w:pStyle w:val="Heading2"/>
       </w:pPr>
-      <w:bookmarkStart w:id="5" w:name="_Toc428177669"/>
-      <w:bookmarkStart w:id="6" w:name="_Toc428188297"/>
-      <w:bookmarkStart w:id="7" w:name="_Toc428776136"/>
-      <w:bookmarkStart w:id="8" w:name="_Toc430077615"/>
-      <w:bookmarkStart w:id="9" w:name="_Toc430686228"/>
-      <w:bookmarkStart w:id="10" w:name="_Toc430700077"/>
-      <w:bookmarkStart w:id="11" w:name="_Toc431194468"/>
+      <w:bookmarkStart w:id="4" w:name="_Toc428177669"/>
+      <w:bookmarkStart w:id="5" w:name="_Toc428188297"/>
+      <w:bookmarkStart w:id="6" w:name="_Toc428776136"/>
+      <w:bookmarkStart w:id="7" w:name="_Toc430077615"/>
+      <w:bookmarkStart w:id="8" w:name="_Toc430686228"/>
+      <w:bookmarkStart w:id="9" w:name="_Toc430700077"/>
+      <w:bookmarkStart w:id="10" w:name="_Toc431194468"/>
       <w:r>
         <w:t>Addressing</w:t>
       </w:r>
+      <w:bookmarkEnd w:id="4"/>
       <w:bookmarkEnd w:id="5"/>
       <w:bookmarkEnd w:id="6"/>
       <w:bookmarkEnd w:id="7"/>
       <w:bookmarkEnd w:id="8"/>
       <w:bookmarkEnd w:id="9"/>
       <w:bookmarkEnd w:id="10"/>
+    </w:p>
+    <w:p>
+      <w:pPr>
+        <w:pStyle w:val="NoSpacing"/>
+      </w:pPr>
+      <w:r>
+        <w:t>Module ID</w:t>
+      </w:r>
+      <w:r>
+        <w:tab/>
+      </w:r>
+      <w:r>
+        <w:t>4</w:t>
+      </w:r>
+    </w:p>
+    <w:p>
+      <w:pPr>
+        <w:pStyle w:val="NoSpacing"/>
+      </w:pPr>
+      <w:r>
+        <w:t>Address</w:t>
+      </w:r>
+      <w:r>
+        <w:tab/>
+      </w:r>
+      <w:r>
+        <w:tab/>
+        <w:t>0x4</w:t>
+      </w:r>
+      <w:r>
+        <w:t>Z</w:t>
+      </w:r>
+      <w:r>
+        <w:t>YXXXXX</w:t>
+      </w:r>
+    </w:p>
+    <w:p>
+      <w:r>
+        <w:tab/>
+      </w:r>
+      <w:r>
+        <w:tab/>
+      </w:r>
+      <w:r>
+        <w:t xml:space="preserve">0b </w:t>
+      </w:r>
+      <w:r>
+        <w:t>01</w:t>
+      </w:r>
+      <w:r>
+        <w:t>00</w:t>
+      </w:r>
+      <w:r>
+        <w:t xml:space="preserve"> </w:t>
+      </w:r>
+      <w:r>
+        <w:t>ZZZZ</w:t>
+      </w:r>
+      <w:r>
+        <w:t xml:space="preserve"> </w:t>
+      </w:r>
+      <w:r>
+        <w:t>YYYY</w:t>
+      </w:r>
+      <w:r>
+        <w:t xml:space="preserve"> </w:t>
+      </w:r>
+      <w:r>
+        <w:t>XXXX</w:t>
+      </w:r>
+      <w:r>
+        <w:t xml:space="preserve"> </w:t>
+      </w:r>
+      <w:proofErr w:type="spellStart"/>
+      <w:r>
+        <w:t>XXXX</w:t>
+      </w:r>
+      <w:proofErr w:type="spellEnd"/>
+      <w:r>
+        <w:t xml:space="preserve"> </w:t>
+      </w:r>
+      <w:proofErr w:type="spellStart"/>
+      <w:r>
+        <w:t>XXXX</w:t>
+      </w:r>
+      <w:proofErr w:type="spellEnd"/>
+      <w:r>
+        <w:t xml:space="preserve"> </w:t>
+      </w:r>
+      <w:proofErr w:type="spellStart"/>
+      <w:r>
+        <w:t>XXXX</w:t>
+      </w:r>
+      <w:proofErr w:type="spellEnd"/>
+      <w:r>
+        <w:t xml:space="preserve"> </w:t>
+      </w:r>
+      <w:proofErr w:type="spellStart"/>
+      <w:r>
+        <w:t>XXXX</w:t>
+      </w:r>
+      <w:proofErr w:type="spellEnd"/>
+    </w:p>
+    <w:p>
+      <w:pPr>
+        <w:pStyle w:val="Heading2"/>
+      </w:pPr>
+      <w:bookmarkStart w:id="11" w:name="_Toc431194469"/>
+      <w:r>
+        <w:t>Description</w:t>
+      </w:r>
       <w:bookmarkEnd w:id="11"/>
     </w:p>
     <w:p>
-      <w:pPr>
-        <w:pStyle w:val="NoSpacing"/>
-      </w:pPr>
-      <w:r>
-        <w:t>Module ID</w:t>
-      </w:r>
-      <w:r>
-        <w:tab/>
-      </w:r>
-      <w:r>
-        <w:t>4</w:t>
-      </w:r>
-    </w:p>
-    <w:p>
-      <w:pPr>
-        <w:pStyle w:val="NoSpacing"/>
-      </w:pPr>
-      <w:r>
-        <w:t>Address</w:t>
-      </w:r>
-      <w:r>
-        <w:tab/>
-      </w:r>
-      <w:r>
-        <w:tab/>
-        <w:t>0x4</w:t>
-      </w:r>
-      <w:r>
-        <w:t>Z</w:t>
-      </w:r>
-      <w:r>
-        <w:t>YXXXXX</w:t>
-      </w:r>
-    </w:p>
-    <w:p>
-      <w:r>
-        <w:tab/>
-      </w:r>
-      <w:r>
-        <w:tab/>
-      </w:r>
-      <w:r>
-        <w:t xml:space="preserve">0b </w:t>
-      </w:r>
-      <w:r>
-        <w:t>01</w:t>
-      </w:r>
-      <w:r>
-        <w:t>00</w:t>
-      </w:r>
+      <w:r>
+        <w:t xml:space="preserve">All the requests made to this module are forwarded to </w:t>
+      </w:r>
+      <w:r>
+        <w:t xml:space="preserve">the </w:t>
+      </w:r>
+      <w:proofErr w:type="spellStart"/>
+      <w:r>
+        <w:t>OptoHybrid</w:t>
+      </w:r>
+      <w:proofErr w:type="spellEnd"/>
       <w:r>
         <w:t xml:space="preserve"> </w:t>
       </w:r>
-      <w:r>
-        <w:t>ZZZZ</w:t>
-      </w:r>
-      <w:r>
-        <w:t xml:space="preserve"> </w:t>
-      </w:r>
-      <w:r>
-        <w:t>YYYY</w:t>
-      </w:r>
-      <w:r>
-        <w:t xml:space="preserve"> </w:t>
-      </w:r>
-      <w:r>
-        <w:t>XXXX</w:t>
-      </w:r>
-      <w:r>
-        <w:t xml:space="preserve"> </w:t>
-      </w:r>
-      <w:r>
-        <w:t>XXXX</w:t>
-      </w:r>
-      <w:r>
-        <w:t xml:space="preserve"> XXXX </w:t>
-      </w:r>
-      <w:r>
-        <w:t>XXXX XXXX</w:t>
-      </w:r>
-    </w:p>
-    <w:p>
-      <w:pPr>
-        <w:pStyle w:val="Heading2"/>
-      </w:pPr>
-      <w:bookmarkStart w:id="12" w:name="_Toc431194469"/>
-      <w:r>
-        <w:t>Description</w:t>
-      </w:r>
-      <w:bookmarkEnd w:id="12"/>
-    </w:p>
-    <w:p>
-      <w:r>
-        <w:t xml:space="preserve">All the requests made to this module are forwarded to </w:t>
-      </w:r>
-      <w:r>
-        <w:t xml:space="preserve">the OptoHybrid </w:t>
-      </w:r>
+      <w:proofErr w:type="spellStart"/>
       <w:r>
         <w:t>n°</w:t>
       </w:r>
       <w:r>
         <w:t>Y</w:t>
       </w:r>
+      <w:proofErr w:type="spellEnd"/>
       <w:r>
         <w:t xml:space="preserve"> of the GLIB</w:t>
       </w:r>
@@ -913,13 +956,29 @@
         <w:t>s</w:t>
       </w:r>
       <w:r>
-        <w:t xml:space="preserve"> which module on the OptoHybrid will handle the request (see </w:t>
-      </w:r>
+        <w:t xml:space="preserve"> which module on the </w:t>
+      </w:r>
+      <w:proofErr w:type="spellStart"/>
+      <w:r>
+        <w:t>OptoHybrid</w:t>
+      </w:r>
+      <w:proofErr w:type="spellEnd"/>
+      <w:r>
+        <w:t xml:space="preserve"> will handle the request (see </w:t>
+      </w:r>
+      <w:proofErr w:type="spellStart"/>
       <w:r>
         <w:rPr>
           <w:i/>
         </w:rPr>
-        <w:t>OptoHybrid Modules &amp; Functionalities</w:t>
+        <w:t>OptoHybrid</w:t>
+      </w:r>
+      <w:proofErr w:type="spellEnd"/>
+      <w:r>
+        <w:rPr>
+          <w:i/>
+        </w:rPr>
+        <w:t xml:space="preserve"> Modules &amp; Functionalities</w:t>
       </w:r>
       <w:r>
         <w:t xml:space="preserve"> for more information). </w:t>
@@ -942,20 +1001,33 @@
       <w:pPr>
         <w:pStyle w:val="Heading1"/>
       </w:pPr>
-      <w:bookmarkStart w:id="13" w:name="_Toc431194470"/>
+      <w:bookmarkStart w:id="12" w:name="_Toc431194470"/>
       <w:r>
         <w:lastRenderedPageBreak/>
         <w:t>Tracking Data Readout</w:t>
       </w:r>
-      <w:bookmarkEnd w:id="13"/>
+      <w:bookmarkEnd w:id="12"/>
     </w:p>
     <w:p>
       <w:r>
         <w:t xml:space="preserve">This module </w:t>
       </w:r>
       <w:r>
-        <w:t>stores the tracking data coming from the OptoHybrid into a buffer and allows to readout the data through IPBus</w:t>
-      </w:r>
+        <w:t xml:space="preserve">stores the tracking data coming from the </w:t>
+      </w:r>
+      <w:proofErr w:type="spellStart"/>
+      <w:r>
+        <w:t>OptoHybrid</w:t>
+      </w:r>
+      <w:proofErr w:type="spellEnd"/>
+      <w:r>
+        <w:t xml:space="preserve"> into a buffer and allows to readout the data through </w:t>
+      </w:r>
+      <w:proofErr w:type="spellStart"/>
+      <w:r>
+        <w:t>IPBus</w:t>
+      </w:r>
+      <w:proofErr w:type="spellEnd"/>
       <w:r>
         <w:t>.</w:t>
       </w:r>
@@ -972,23 +1044,23 @@
       <w:pPr>
         <w:pStyle w:val="Heading2"/>
       </w:pPr>
-      <w:bookmarkStart w:id="14" w:name="_Toc428177671"/>
-      <w:bookmarkStart w:id="15" w:name="_Toc428188301"/>
-      <w:bookmarkStart w:id="16" w:name="_Toc428776140"/>
-      <w:bookmarkStart w:id="17" w:name="_Toc430077619"/>
-      <w:bookmarkStart w:id="18" w:name="_Toc430686232"/>
-      <w:bookmarkStart w:id="19" w:name="_Toc430700081"/>
-      <w:bookmarkStart w:id="20" w:name="_Toc431194471"/>
+      <w:bookmarkStart w:id="13" w:name="_Toc428177671"/>
+      <w:bookmarkStart w:id="14" w:name="_Toc428188301"/>
+      <w:bookmarkStart w:id="15" w:name="_Toc428776140"/>
+      <w:bookmarkStart w:id="16" w:name="_Toc430077619"/>
+      <w:bookmarkStart w:id="17" w:name="_Toc430686232"/>
+      <w:bookmarkStart w:id="18" w:name="_Toc430700081"/>
+      <w:bookmarkStart w:id="19" w:name="_Toc431194471"/>
       <w:r>
         <w:t>Addressing</w:t>
       </w:r>
+      <w:bookmarkEnd w:id="13"/>
       <w:bookmarkEnd w:id="14"/>
       <w:bookmarkEnd w:id="15"/>
       <w:bookmarkEnd w:id="16"/>
       <w:bookmarkEnd w:id="17"/>
       <w:bookmarkEnd w:id="18"/>
       <w:bookmarkEnd w:id="19"/>
-      <w:bookmarkEnd w:id="20"/>
       <w:r>
         <w:t xml:space="preserve"> </w:t>
       </w:r>
@@ -1072,17 +1144,176 @@
       <w:pPr>
         <w:pStyle w:val="Heading2"/>
       </w:pPr>
-      <w:bookmarkStart w:id="21" w:name="_Toc431194472"/>
+      <w:bookmarkStart w:id="20" w:name="_Toc431194472"/>
       <w:r>
         <w:t>Description</w:t>
       </w:r>
+      <w:bookmarkEnd w:id="20"/>
+    </w:p>
+    <w:p>
+      <w:r>
+        <w:t xml:space="preserve">To read out data, the software must operate a FIFO read on the register. It then has to form the data packets by regrouping the 32-bits words. Writing to the register will empty the buffer which is recommended after flashing the firmware onto the GLIB or </w:t>
+      </w:r>
+      <w:proofErr w:type="spellStart"/>
+      <w:r>
+        <w:t>OptoHybrid</w:t>
+      </w:r>
+      <w:proofErr w:type="spellEnd"/>
+      <w:r>
+        <w:t xml:space="preserve">. </w:t>
+      </w:r>
+    </w:p>
+    <w:p>
+      <w:r>
+        <w:t>One data packet is composed of 7x 32 bits which are formatted as follows, the highest word being read out first.</w:t>
+      </w:r>
+      <w:bookmarkStart w:id="21" w:name="_GoBack"/>
       <w:bookmarkEnd w:id="21"/>
     </w:p>
-    <w:p>
-      <w:r>
-        <w:t xml:space="preserve">To read out data, the software must operate a FIFO read on the register. It then has to form the data packets by regrouping the 32-bits words. Writing to the register will empty the buffer which is recommended after flashing the firmware onto the GLIB or OptoHybrid. </w:t>
-      </w:r>
-    </w:p>
+    <w:tbl>
+      <w:tblPr>
+        <w:tblStyle w:val="TableGrid"/>
+        <w:tblW w:w="0" w:type="auto"/>
+        <w:tblLook w:val="04A0" w:firstRow="1" w:lastRow="0" w:firstColumn="1" w:lastColumn="0" w:noHBand="0" w:noVBand="1"/>
+      </w:tblPr>
+      <w:tblGrid>
+        <w:gridCol w:w="5070"/>
+      </w:tblGrid>
+      <w:tr>
+        <w:tc>
+          <w:tcPr>
+            <w:tcW w:w="5070" w:type="dxa"/>
+          </w:tcPr>
+          <w:p>
+            <w:pPr>
+              <w:jc w:val="center"/>
+            </w:pPr>
+            <w:r>
+              <w:t>“1010” &amp; BC[11:0] &amp; “1100” &amp; EC[7:0] &amp; Flags[3:0]</w:t>
+            </w:r>
+          </w:p>
+        </w:tc>
+      </w:tr>
+      <w:tr>
+        <w:tc>
+          <w:tcPr>
+            <w:tcW w:w="5070" w:type="dxa"/>
+          </w:tcPr>
+          <w:p>
+            <w:pPr>
+              <w:jc w:val="center"/>
+            </w:pPr>
+            <w:r>
+              <w:t xml:space="preserve">“1110” &amp; </w:t>
+            </w:r>
+            <w:proofErr w:type="spellStart"/>
+            <w:r>
+              <w:t>ChipID</w:t>
+            </w:r>
+            <w:proofErr w:type="spellEnd"/>
+            <w:r>
+              <w:t>[11:0] &amp; Strips[127:112]</w:t>
+            </w:r>
+          </w:p>
+        </w:tc>
+      </w:tr>
+      <w:tr>
+        <w:tc>
+          <w:tcPr>
+            <w:tcW w:w="5070" w:type="dxa"/>
+          </w:tcPr>
+          <w:p>
+            <w:pPr>
+              <w:jc w:val="center"/>
+            </w:pPr>
+            <w:r>
+              <w:t>Strips[111:80</w:t>
+            </w:r>
+            <w:r>
+              <w:t>]</w:t>
+            </w:r>
+          </w:p>
+        </w:tc>
+      </w:tr>
+      <w:tr>
+        <w:tc>
+          <w:tcPr>
+            <w:tcW w:w="5070" w:type="dxa"/>
+          </w:tcPr>
+          <w:p>
+            <w:pPr>
+              <w:jc w:val="center"/>
+            </w:pPr>
+            <w:r>
+              <w:t>Strips[79:48</w:t>
+            </w:r>
+            <w:r>
+              <w:t>]</w:t>
+            </w:r>
+          </w:p>
+        </w:tc>
+      </w:tr>
+      <w:tr>
+        <w:tc>
+          <w:tcPr>
+            <w:tcW w:w="5070" w:type="dxa"/>
+          </w:tcPr>
+          <w:p>
+            <w:pPr>
+              <w:jc w:val="center"/>
+            </w:pPr>
+            <w:r>
+              <w:t>Strips[47:16</w:t>
+            </w:r>
+            <w:r>
+              <w:t>]</w:t>
+            </w:r>
+          </w:p>
+        </w:tc>
+      </w:tr>
+      <w:tr>
+        <w:tc>
+          <w:tcPr>
+            <w:tcW w:w="5070" w:type="dxa"/>
+          </w:tcPr>
+          <w:p>
+            <w:pPr>
+              <w:jc w:val="center"/>
+            </w:pPr>
+            <w:r>
+              <w:t>Strips[15:0</w:t>
+            </w:r>
+            <w:r>
+              <w:t>]</w:t>
+            </w:r>
+            <w:r>
+              <w:t xml:space="preserve"> &amp; CRC[15:0]</w:t>
+            </w:r>
+          </w:p>
+        </w:tc>
+      </w:tr>
+      <w:tr>
+        <w:tc>
+          <w:tcPr>
+            <w:tcW w:w="5070" w:type="dxa"/>
+          </w:tcPr>
+          <w:p>
+            <w:pPr>
+              <w:jc w:val="center"/>
+            </w:pPr>
+            <w:proofErr w:type="spellStart"/>
+            <w:r>
+              <w:t>OptoHybrid</w:t>
+            </w:r>
+            <w:proofErr w:type="spellEnd"/>
+            <w:r>
+              <w:t xml:space="preserve"> BX[31:0]</w:t>
+            </w:r>
+          </w:p>
+        </w:tc>
+      </w:tr>
+    </w:tbl>
+    <w:p/>
     <w:p/>
     <w:p>
       <w:r>
@@ -1205,8 +1436,13 @@
         <w:t>YYYY</w:t>
       </w:r>
       <w:r>
-        <w:t xml:space="preserve"> YYYY</w:t>
-      </w:r>
+        <w:t xml:space="preserve"> </w:t>
+      </w:r>
+      <w:proofErr w:type="spellStart"/>
+      <w:r>
+        <w:t>YYYY</w:t>
+      </w:r>
+      <w:proofErr w:type="spellEnd"/>
     </w:p>
     <w:tbl>
       <w:tblPr>
@@ -1284,6 +1520,7 @@
                 <w:i/>
               </w:rPr>
             </w:pPr>
+            <w:proofErr w:type="spellStart"/>
             <w:r>
               <w:rPr>
                 <w:b w:val="0"/>
@@ -1291,6 +1528,7 @@
               </w:rPr>
               <w:t>IPBus</w:t>
             </w:r>
+            <w:proofErr w:type="spellEnd"/>
           </w:p>
         </w:tc>
       </w:tr>
@@ -1342,12 +1580,21 @@
                 <w:i/>
               </w:rPr>
             </w:pPr>
+            <w:proofErr w:type="spellStart"/>
             <w:r>
               <w:rPr>
                 <w:rFonts w:ascii="Courier New" w:hAnsi="Courier New" w:cs="Courier New"/>
                 <w:i/>
               </w:rPr>
-              <w:t>IPBus strobes</w:t>
+              <w:t>IPBus</w:t>
+            </w:r>
+            <w:proofErr w:type="spellEnd"/>
+            <w:r>
+              <w:rPr>
+                <w:rFonts w:ascii="Courier New" w:hAnsi="Courier New" w:cs="Courier New"/>
+                <w:i/>
+              </w:rPr>
+              <w:t xml:space="preserve"> strobes</w:t>
             </w:r>
           </w:p>
           <w:p>
@@ -1355,7 +1602,23 @@
               <w:cnfStyle w:val="000000000000" w:firstRow="0" w:lastRow="0" w:firstColumn="0" w:lastColumn="0" w:oddVBand="0" w:evenVBand="0" w:oddHBand="0" w:evenHBand="0" w:firstRowFirstColumn="0" w:firstRowLastColumn="0" w:lastRowFirstColumn="0" w:lastRowLastColumn="0"/>
             </w:pPr>
             <w:r>
-              <w:t>Order: OptoHybrid 0, OptoHybrid 1, Tracking data 0, Tracking data 1, Counters</w:t>
+              <w:t xml:space="preserve">Order: </w:t>
+            </w:r>
+            <w:proofErr w:type="spellStart"/>
+            <w:r>
+              <w:t>OptoHybrid</w:t>
+            </w:r>
+            <w:proofErr w:type="spellEnd"/>
+            <w:r>
+              <w:t xml:space="preserve"> 0, </w:t>
+            </w:r>
+            <w:proofErr w:type="spellStart"/>
+            <w:r>
+              <w:t>OptoHybrid</w:t>
+            </w:r>
+            <w:proofErr w:type="spellEnd"/>
+            <w:r>
+              <w:t xml:space="preserve"> 1, Tracking data 0, Tracking data 1, Counters</w:t>
             </w:r>
           </w:p>
         </w:tc>
@@ -1411,6 +1674,7 @@
                 <w:i/>
               </w:rPr>
             </w:pPr>
+            <w:proofErr w:type="spellStart"/>
             <w:r>
               <w:rPr>
                 <w:rFonts w:ascii="Courier New" w:hAnsi="Courier New" w:cs="Courier New"/>
@@ -1418,6 +1682,7 @@
               </w:rPr>
               <w:t>IPBus</w:t>
             </w:r>
+            <w:proofErr w:type="spellEnd"/>
             <w:r>
               <w:rPr>
                 <w:rFonts w:ascii="Courier New" w:hAnsi="Courier New" w:cs="Courier New"/>
@@ -1515,7 +1780,15 @@
               <w:cnfStyle w:val="000000100000" w:firstRow="0" w:lastRow="0" w:firstColumn="0" w:lastColumn="0" w:oddVBand="0" w:evenVBand="0" w:oddHBand="1" w:evenHBand="0" w:firstRowFirstColumn="0" w:firstRowLastColumn="0" w:lastRowFirstColumn="0" w:lastRowLastColumn="0"/>
             </w:pPr>
             <w:r>
-              <w:t>Order: LV1A, Calpulse, Resync, BC0</w:t>
+              <w:t xml:space="preserve">Order: LV1A, </w:t>
+            </w:r>
+            <w:proofErr w:type="spellStart"/>
+            <w:r>
+              <w:t>Calpulse</w:t>
+            </w:r>
+            <w:proofErr w:type="spellEnd"/>
+            <w:r>
+              <w:t>, Resync, BC0</w:t>
             </w:r>
           </w:p>
         </w:tc>
@@ -4568,7 +4841,7 @@
 </file>
 
 <file path=customXml/itemProps1.xml><?xml version="1.0" encoding="utf-8"?>
-<ds:datastoreItem xmlns:ds="http://schemas.openxmlformats.org/officeDocument/2006/customXml" ds:itemID="{F5B3B644-8A88-4649-96B1-CEF53135BEBD}">
+<ds:datastoreItem xmlns:ds="http://schemas.openxmlformats.org/officeDocument/2006/customXml" ds:itemID="{7E9E6C13-A82A-4B9F-9280-D3E2522BB8C6}">
   <ds:schemaRefs>
     <ds:schemaRef ds:uri="http://schemas.openxmlformats.org/officeDocument/2006/bibliography"/>
   </ds:schemaRefs>

</xml_diff>

<commit_message>
Added RX packets counter
</commit_message>
<xml_diff>
--- a/doc/GLIB_modules.docx
+++ b/doc/GLIB_modules.docx
@@ -54,9 +54,9 @@
         <w:t>modules.</w:t>
       </w:r>
     </w:p>
-    <w:bookmarkStart w:id="0" w:name="_Toc431194466" w:displacedByCustomXml="next"/>
+    <w:bookmarkStart w:id="0" w:name="_Toc428776134" w:displacedByCustomXml="next"/>
     <w:bookmarkStart w:id="1" w:name="_Toc428188295" w:displacedByCustomXml="next"/>
-    <w:bookmarkStart w:id="2" w:name="_Toc428776134" w:displacedByCustomXml="next"/>
+    <w:bookmarkStart w:id="2" w:name="_Toc431194466" w:displacedByCustomXml="next"/>
     <w:sdt>
       <w:sdtPr>
         <w:rPr>
@@ -1167,8 +1167,6 @@
       <w:r>
         <w:t>One data packet is composed of 7x 32 bits which are formatted as follows, the highest word being read out first.</w:t>
       </w:r>
-      <w:bookmarkStart w:id="21" w:name="_GoBack"/>
-      <w:bookmarkEnd w:id="21"/>
     </w:p>
     <w:tbl>
       <w:tblPr>
@@ -1227,10 +1225,7 @@
               <w:jc w:val="center"/>
             </w:pPr>
             <w:r>
-              <w:t>Strips[111:80</w:t>
-            </w:r>
-            <w:r>
-              <w:t>]</w:t>
+              <w:t>Strips[111:80]</w:t>
             </w:r>
           </w:p>
         </w:tc>
@@ -1245,10 +1240,7 @@
               <w:jc w:val="center"/>
             </w:pPr>
             <w:r>
-              <w:t>Strips[79:48</w:t>
-            </w:r>
-            <w:r>
-              <w:t>]</w:t>
+              <w:t>Strips[79:48]</w:t>
             </w:r>
           </w:p>
         </w:tc>
@@ -1263,10 +1255,7 @@
               <w:jc w:val="center"/>
             </w:pPr>
             <w:r>
-              <w:t>Strips[47:16</w:t>
-            </w:r>
-            <w:r>
-              <w:t>]</w:t>
+              <w:t>Strips[47:16]</w:t>
             </w:r>
           </w:p>
         </w:tc>
@@ -1281,13 +1270,7 @@
               <w:jc w:val="center"/>
             </w:pPr>
             <w:r>
-              <w:t>Strips[15:0</w:t>
-            </w:r>
-            <w:r>
-              <w:t>]</w:t>
-            </w:r>
-            <w:r>
-              <w:t xml:space="preserve"> &amp; CRC[15:0]</w:t>
+              <w:t>Strips[15:0] &amp; CRC[15:0]</w:t>
             </w:r>
           </w:p>
         </w:tc>
@@ -1324,12 +1307,12 @@
       <w:pPr>
         <w:pStyle w:val="Heading1"/>
       </w:pPr>
-      <w:bookmarkStart w:id="22" w:name="_Toc431194473"/>
+      <w:bookmarkStart w:id="21" w:name="_Toc431194473"/>
       <w:r>
         <w:lastRenderedPageBreak/>
         <w:t>Counters</w:t>
       </w:r>
-      <w:bookmarkEnd w:id="22"/>
+      <w:bookmarkEnd w:id="21"/>
     </w:p>
     <w:p>
       <w:pPr>
@@ -1361,17 +1344,17 @@
       <w:pPr>
         <w:pStyle w:val="Heading2"/>
       </w:pPr>
-      <w:bookmarkStart w:id="23" w:name="_Toc430077648"/>
-      <w:bookmarkStart w:id="24" w:name="_Toc430686261"/>
-      <w:bookmarkStart w:id="25" w:name="_Toc430700110"/>
-      <w:bookmarkStart w:id="26" w:name="_Toc431194474"/>
+      <w:bookmarkStart w:id="22" w:name="_Toc430077648"/>
+      <w:bookmarkStart w:id="23" w:name="_Toc430686261"/>
+      <w:bookmarkStart w:id="24" w:name="_Toc430700110"/>
+      <w:bookmarkStart w:id="25" w:name="_Toc431194474"/>
       <w:r>
         <w:t>Addressing</w:t>
       </w:r>
+      <w:bookmarkEnd w:id="22"/>
       <w:bookmarkEnd w:id="23"/>
       <w:bookmarkEnd w:id="24"/>
       <w:bookmarkEnd w:id="25"/>
-      <w:bookmarkEnd w:id="26"/>
       <w:r>
         <w:t xml:space="preserve"> </w:t>
       </w:r>
@@ -1937,6 +1920,63 @@
               </w:rPr>
               <w:t>Trigger links error</w:t>
             </w:r>
+          </w:p>
+        </w:tc>
+      </w:tr>
+      <w:tr>
+        <w:trPr>
+          <w:cnfStyle w:val="000000100000" w:firstRow="0" w:lastRow="0" w:firstColumn="0" w:lastColumn="0" w:oddVBand="0" w:evenVBand="0" w:oddHBand="1" w:evenHBand="0" w:firstRowFirstColumn="0" w:firstRowLastColumn="0" w:lastRowFirstColumn="0" w:lastRowLastColumn="0"/>
+        </w:trPr>
+        <w:tc>
+          <w:tcPr>
+            <w:cnfStyle w:val="001000000000" w:firstRow="0" w:lastRow="0" w:firstColumn="1" w:lastColumn="0" w:oddVBand="0" w:evenVBand="0" w:oddHBand="0" w:evenHBand="0" w:firstRowFirstColumn="0" w:firstRowLastColumn="0" w:lastRowFirstColumn="0" w:lastRowLastColumn="0"/>
+            <w:tcW w:w="1273" w:type="dxa"/>
+          </w:tcPr>
+          <w:p>
+            <w:pPr>
+              <w:jc w:val="both"/>
+            </w:pPr>
+            <w:r>
+              <w:t>18 - 19</w:t>
+            </w:r>
+          </w:p>
+        </w:tc>
+        <w:tc>
+          <w:tcPr>
+            <w:tcW w:w="1414" w:type="dxa"/>
+          </w:tcPr>
+          <w:p>
+            <w:pPr>
+              <w:jc w:val="both"/>
+              <w:cnfStyle w:val="000000100000" w:firstRow="0" w:lastRow="0" w:firstColumn="0" w:lastColumn="0" w:oddVBand="0" w:evenVBand="0" w:oddHBand="1" w:evenHBand="0" w:firstRowFirstColumn="0" w:firstRowLastColumn="0" w:lastRowFirstColumn="0" w:lastRowLastColumn="0"/>
+            </w:pPr>
+            <w:r>
+              <w:t>Read</w:t>
+            </w:r>
+          </w:p>
+        </w:tc>
+        <w:tc>
+          <w:tcPr>
+            <w:tcW w:w="6555" w:type="dxa"/>
+          </w:tcPr>
+          <w:p>
+            <w:pPr>
+              <w:jc w:val="both"/>
+              <w:cnfStyle w:val="000000100000" w:firstRow="0" w:lastRow="0" w:firstColumn="0" w:lastColumn="0" w:oddVBand="0" w:evenVBand="0" w:oddHBand="1" w:evenHBand="0" w:firstRowFirstColumn="0" w:firstRowLastColumn="0" w:lastRowFirstColumn="0" w:lastRowLastColumn="0"/>
+              <w:rPr>
+                <w:rFonts w:ascii="Courier New" w:hAnsi="Courier New" w:cs="Courier New"/>
+                <w:i/>
+              </w:rPr>
+            </w:pPr>
+            <w:r>
+              <w:rPr>
+                <w:rFonts w:ascii="Courier New" w:hAnsi="Courier New" w:cs="Courier New"/>
+                <w:i/>
+              </w:rPr>
+              <w:t>Data packets received</w:t>
+            </w:r>
+            <w:bookmarkStart w:id="26" w:name="_GoBack"/>
+            <w:bookmarkEnd w:id="26"/>
           </w:p>
         </w:tc>
       </w:tr>
@@ -4841,7 +4881,7 @@
 </file>
 
 <file path=customXml/itemProps1.xml><?xml version="1.0" encoding="utf-8"?>
-<ds:datastoreItem xmlns:ds="http://schemas.openxmlformats.org/officeDocument/2006/customXml" ds:itemID="{7E9E6C13-A82A-4B9F-9280-D3E2522BB8C6}">
+<ds:datastoreItem xmlns:ds="http://schemas.openxmlformats.org/officeDocument/2006/customXml" ds:itemID="{0AEC3C20-9652-4857-9FE3-07B6322AC0F1}">
   <ds:schemaRefs>
     <ds:schemaRef ds:uri="http://schemas.openxmlformats.org/officeDocument/2006/bibliography"/>
   </ds:schemaRefs>

</xml_diff>

<commit_message>
Fixed error when high readout rate
</commit_message>
<xml_diff>
--- a/doc/GLIB_modules.docx
+++ b/doc/GLIB_modules.docx
@@ -18,7 +18,15 @@
         <w:pStyle w:val="Subtitle"/>
       </w:pPr>
       <w:r>
-        <w:t>Thomas Lenzi (</w:t>
+        <w:t xml:space="preserve">Thomas </w:t>
+      </w:r>
+      <w:proofErr w:type="spellStart"/>
+      <w:r>
+        <w:t>Lenzi</w:t>
+      </w:r>
+      <w:proofErr w:type="spellEnd"/>
+      <w:r>
+        <w:t xml:space="preserve"> (</w:t>
       </w:r>
       <w:hyperlink r:id="rId9" w:history="1">
         <w:r>
@@ -31,8 +39,6 @@
       <w:r>
         <w:t>)</w:t>
       </w:r>
-      <w:bookmarkStart w:id="0" w:name="_GoBack"/>
-      <w:bookmarkEnd w:id="0"/>
     </w:p>
     <w:p>
       <w:r>
@@ -48,9 +54,9 @@
         <w:t>modules.</w:t>
       </w:r>
     </w:p>
-    <w:bookmarkStart w:id="1" w:name="_Toc431194466" w:displacedByCustomXml="next"/>
-    <w:bookmarkStart w:id="2" w:name="_Toc428188295" w:displacedByCustomXml="next"/>
-    <w:bookmarkStart w:id="3" w:name="_Toc428776134" w:displacedByCustomXml="next"/>
+    <w:bookmarkStart w:id="0" w:name="_Toc428776134" w:displacedByCustomXml="next"/>
+    <w:bookmarkStart w:id="1" w:name="_Toc428188295" w:displacedByCustomXml="next"/>
+    <w:bookmarkStart w:id="2" w:name="_Toc431194466" w:displacedByCustomXml="next"/>
     <w:sdt>
       <w:sdtPr>
         <w:rPr>
@@ -79,9 +85,9 @@
           <w:r>
             <w:t>Contents</w:t>
           </w:r>
-          <w:bookmarkEnd w:id="3"/>
           <w:bookmarkEnd w:id="2"/>
           <w:bookmarkEnd w:id="1"/>
+          <w:bookmarkEnd w:id="0"/>
         </w:p>
         <w:p>
           <w:pPr>
@@ -740,18 +746,20 @@
       <w:pPr>
         <w:pStyle w:val="Heading1"/>
       </w:pPr>
-      <w:bookmarkStart w:id="4" w:name="_Toc431194467"/>
+      <w:bookmarkStart w:id="3" w:name="_Toc431194467"/>
+      <w:proofErr w:type="spellStart"/>
       <w:r>
         <w:lastRenderedPageBreak/>
         <w:t>OptoHybrid</w:t>
       </w:r>
+      <w:proofErr w:type="spellEnd"/>
       <w:r>
         <w:t xml:space="preserve"> </w:t>
       </w:r>
       <w:r>
         <w:t>Forward</w:t>
       </w:r>
-      <w:bookmarkEnd w:id="4"/>
+      <w:bookmarkEnd w:id="3"/>
       <w:r>
         <w:t xml:space="preserve"> </w:t>
       </w:r>
@@ -770,11 +778,16 @@
         <w:t>its</w:t>
       </w:r>
       <w:r>
-        <w:t xml:space="preserve"> requests to the OptoHybrid</w:t>
+        <w:t xml:space="preserve"> requests to the </w:t>
+      </w:r>
+      <w:proofErr w:type="spellStart"/>
+      <w:r>
+        <w:t>OptoHybrid</w:t>
       </w:r>
       <w:r>
         <w:t>s</w:t>
       </w:r>
+      <w:proofErr w:type="spellEnd"/>
       <w:r>
         <w:t>.</w:t>
       </w:r>
@@ -783,117 +796,153 @@
       <w:pPr>
         <w:pStyle w:val="Heading2"/>
       </w:pPr>
-      <w:bookmarkStart w:id="5" w:name="_Toc428177669"/>
-      <w:bookmarkStart w:id="6" w:name="_Toc428188297"/>
-      <w:bookmarkStart w:id="7" w:name="_Toc428776136"/>
-      <w:bookmarkStart w:id="8" w:name="_Toc430077615"/>
-      <w:bookmarkStart w:id="9" w:name="_Toc430686228"/>
-      <w:bookmarkStart w:id="10" w:name="_Toc430700077"/>
-      <w:bookmarkStart w:id="11" w:name="_Toc431194468"/>
+      <w:bookmarkStart w:id="4" w:name="_Toc428177669"/>
+      <w:bookmarkStart w:id="5" w:name="_Toc428188297"/>
+      <w:bookmarkStart w:id="6" w:name="_Toc428776136"/>
+      <w:bookmarkStart w:id="7" w:name="_Toc430077615"/>
+      <w:bookmarkStart w:id="8" w:name="_Toc430686228"/>
+      <w:bookmarkStart w:id="9" w:name="_Toc430700077"/>
+      <w:bookmarkStart w:id="10" w:name="_Toc431194468"/>
       <w:r>
         <w:t>Addressing</w:t>
       </w:r>
+      <w:bookmarkEnd w:id="4"/>
       <w:bookmarkEnd w:id="5"/>
       <w:bookmarkEnd w:id="6"/>
       <w:bookmarkEnd w:id="7"/>
       <w:bookmarkEnd w:id="8"/>
       <w:bookmarkEnd w:id="9"/>
       <w:bookmarkEnd w:id="10"/>
+    </w:p>
+    <w:p>
+      <w:pPr>
+        <w:pStyle w:val="NoSpacing"/>
+      </w:pPr>
+      <w:r>
+        <w:t>Module ID</w:t>
+      </w:r>
+      <w:r>
+        <w:tab/>
+      </w:r>
+      <w:r>
+        <w:t>4</w:t>
+      </w:r>
+    </w:p>
+    <w:p>
+      <w:pPr>
+        <w:pStyle w:val="NoSpacing"/>
+      </w:pPr>
+      <w:r>
+        <w:t>Address</w:t>
+      </w:r>
+      <w:r>
+        <w:tab/>
+      </w:r>
+      <w:r>
+        <w:tab/>
+        <w:t>0x4</w:t>
+      </w:r>
+      <w:r>
+        <w:t>Z</w:t>
+      </w:r>
+      <w:r>
+        <w:t>XYYYYY</w:t>
+      </w:r>
+    </w:p>
+    <w:p>
+      <w:r>
+        <w:tab/>
+      </w:r>
+      <w:r>
+        <w:tab/>
+      </w:r>
+      <w:r>
+        <w:t xml:space="preserve">0b </w:t>
+      </w:r>
+      <w:r>
+        <w:t>01</w:t>
+      </w:r>
+      <w:r>
+        <w:t>00</w:t>
+      </w:r>
+      <w:r>
+        <w:t xml:space="preserve"> </w:t>
+      </w:r>
+      <w:r>
+        <w:t>ZZZZ</w:t>
+      </w:r>
+      <w:r>
+        <w:t xml:space="preserve"> </w:t>
+      </w:r>
+      <w:r>
+        <w:t>XXXX YYYY</w:t>
+      </w:r>
+      <w:r>
+        <w:t xml:space="preserve"> </w:t>
+      </w:r>
+      <w:proofErr w:type="spellStart"/>
+      <w:r>
+        <w:t>YYYY</w:t>
+      </w:r>
+      <w:proofErr w:type="spellEnd"/>
+      <w:r>
+        <w:t xml:space="preserve"> </w:t>
+      </w:r>
+      <w:proofErr w:type="spellStart"/>
+      <w:r>
+        <w:t>YYYY</w:t>
+      </w:r>
+      <w:proofErr w:type="spellEnd"/>
+      <w:r>
+        <w:t xml:space="preserve"> </w:t>
+      </w:r>
+      <w:proofErr w:type="spellStart"/>
+      <w:r>
+        <w:t>YYYY</w:t>
+      </w:r>
+      <w:proofErr w:type="spellEnd"/>
+      <w:r>
+        <w:t xml:space="preserve"> </w:t>
+      </w:r>
+      <w:proofErr w:type="spellStart"/>
+      <w:r>
+        <w:t>YYYY</w:t>
+      </w:r>
+      <w:proofErr w:type="spellEnd"/>
+    </w:p>
+    <w:p>
+      <w:pPr>
+        <w:pStyle w:val="Heading2"/>
+      </w:pPr>
+      <w:bookmarkStart w:id="11" w:name="_Toc431194469"/>
+      <w:r>
+        <w:t>Description</w:t>
+      </w:r>
       <w:bookmarkEnd w:id="11"/>
     </w:p>
     <w:p>
-      <w:pPr>
-        <w:pStyle w:val="NoSpacing"/>
-      </w:pPr>
-      <w:r>
-        <w:t>Module ID</w:t>
-      </w:r>
-      <w:r>
-        <w:tab/>
-      </w:r>
-      <w:r>
-        <w:t>4</w:t>
-      </w:r>
-    </w:p>
-    <w:p>
-      <w:pPr>
-        <w:pStyle w:val="NoSpacing"/>
-      </w:pPr>
-      <w:r>
-        <w:t>Address</w:t>
-      </w:r>
-      <w:r>
-        <w:tab/>
-      </w:r>
-      <w:r>
-        <w:tab/>
-        <w:t>0x4</w:t>
-      </w:r>
-      <w:r>
-        <w:t>Z</w:t>
-      </w:r>
-      <w:r>
-        <w:t>XYYYYY</w:t>
-      </w:r>
-    </w:p>
-    <w:p>
-      <w:r>
-        <w:tab/>
-      </w:r>
-      <w:r>
-        <w:tab/>
-      </w:r>
-      <w:r>
-        <w:t xml:space="preserve">0b </w:t>
-      </w:r>
-      <w:r>
-        <w:t>01</w:t>
-      </w:r>
-      <w:r>
-        <w:t>00</w:t>
-      </w:r>
+      <w:r>
+        <w:t xml:space="preserve">All the requests made to this module are forwarded to </w:t>
+      </w:r>
+      <w:r>
+        <w:t xml:space="preserve">the </w:t>
+      </w:r>
+      <w:proofErr w:type="spellStart"/>
+      <w:r>
+        <w:t>OptoHybrid</w:t>
+      </w:r>
+      <w:proofErr w:type="spellEnd"/>
       <w:r>
         <w:t xml:space="preserve"> </w:t>
       </w:r>
-      <w:r>
-        <w:t>ZZZZ</w:t>
-      </w:r>
-      <w:r>
-        <w:t xml:space="preserve"> </w:t>
-      </w:r>
-      <w:r>
-        <w:t>XXXX YYYY</w:t>
-      </w:r>
-      <w:r>
-        <w:t xml:space="preserve"> </w:t>
-      </w:r>
-      <w:r>
-        <w:t>YYYY YYYY YYYY YYYY</w:t>
-      </w:r>
-    </w:p>
-    <w:p>
-      <w:pPr>
-        <w:pStyle w:val="Heading2"/>
-      </w:pPr>
-      <w:bookmarkStart w:id="12" w:name="_Toc431194469"/>
-      <w:r>
-        <w:t>Description</w:t>
-      </w:r>
-      <w:bookmarkEnd w:id="12"/>
-    </w:p>
-    <w:p>
-      <w:r>
-        <w:t xml:space="preserve">All the requests made to this module are forwarded to </w:t>
-      </w:r>
-      <w:r>
-        <w:t xml:space="preserve">the OptoHybrid </w:t>
-      </w:r>
+      <w:proofErr w:type="spellStart"/>
       <w:r>
         <w:t>n°</w:t>
       </w:r>
       <w:r>
         <w:t>X</w:t>
       </w:r>
+      <w:proofErr w:type="spellEnd"/>
       <w:r>
         <w:t xml:space="preserve"> of the GLIB</w:t>
       </w:r>
@@ -910,13 +959,29 @@
         <w:t>s</w:t>
       </w:r>
       <w:r>
-        <w:t xml:space="preserve"> which module on the OptoHybrid will handle the request (see </w:t>
-      </w:r>
+        <w:t xml:space="preserve"> which module on the </w:t>
+      </w:r>
+      <w:proofErr w:type="spellStart"/>
+      <w:r>
+        <w:t>OptoHybrid</w:t>
+      </w:r>
+      <w:proofErr w:type="spellEnd"/>
+      <w:r>
+        <w:t xml:space="preserve"> will handle the request (see </w:t>
+      </w:r>
+      <w:proofErr w:type="spellStart"/>
       <w:r>
         <w:rPr>
           <w:i/>
         </w:rPr>
-        <w:t>OptoHybrid Modules &amp; Functionalities</w:t>
+        <w:t>OptoHybrid</w:t>
+      </w:r>
+      <w:proofErr w:type="spellEnd"/>
+      <w:r>
+        <w:rPr>
+          <w:i/>
+        </w:rPr>
+        <w:t xml:space="preserve"> Modules &amp; Functionalities</w:t>
       </w:r>
       <w:r>
         <w:t xml:space="preserve"> for more information). </w:t>
@@ -939,26 +1004,36 @@
       <w:pPr>
         <w:pStyle w:val="Heading1"/>
       </w:pPr>
-      <w:bookmarkStart w:id="13" w:name="_Toc431194470"/>
+      <w:bookmarkStart w:id="12" w:name="_Toc431194470"/>
       <w:r>
         <w:lastRenderedPageBreak/>
         <w:t>Tracking Data Readout</w:t>
       </w:r>
-      <w:bookmarkEnd w:id="13"/>
+      <w:bookmarkEnd w:id="12"/>
     </w:p>
     <w:p>
       <w:r>
         <w:t xml:space="preserve">This module </w:t>
       </w:r>
       <w:r>
-        <w:t>stores the tracking data coming from the OptoHybrid</w:t>
+        <w:t xml:space="preserve">stores the tracking data coming from the </w:t>
+      </w:r>
+      <w:proofErr w:type="spellStart"/>
+      <w:r>
+        <w:t>OptoHybrid</w:t>
       </w:r>
       <w:r>
         <w:t>s</w:t>
       </w:r>
-      <w:r>
-        <w:t xml:space="preserve"> into a buffer and allows to readout the data through IPBus</w:t>
-      </w:r>
+      <w:proofErr w:type="spellEnd"/>
+      <w:r>
+        <w:t xml:space="preserve"> into a buffer and allows to readout the data through </w:t>
+      </w:r>
+      <w:proofErr w:type="spellStart"/>
+      <w:r>
+        <w:t>IPBus</w:t>
+      </w:r>
+      <w:proofErr w:type="spellEnd"/>
       <w:r>
         <w:t>.</w:t>
       </w:r>
@@ -975,23 +1050,23 @@
       <w:pPr>
         <w:pStyle w:val="Heading2"/>
       </w:pPr>
-      <w:bookmarkStart w:id="14" w:name="_Toc428177671"/>
-      <w:bookmarkStart w:id="15" w:name="_Toc428188301"/>
-      <w:bookmarkStart w:id="16" w:name="_Toc428776140"/>
-      <w:bookmarkStart w:id="17" w:name="_Toc430077619"/>
-      <w:bookmarkStart w:id="18" w:name="_Toc430686232"/>
-      <w:bookmarkStart w:id="19" w:name="_Toc430700081"/>
-      <w:bookmarkStart w:id="20" w:name="_Toc431194471"/>
+      <w:bookmarkStart w:id="13" w:name="_Toc428177671"/>
+      <w:bookmarkStart w:id="14" w:name="_Toc428188301"/>
+      <w:bookmarkStart w:id="15" w:name="_Toc428776140"/>
+      <w:bookmarkStart w:id="16" w:name="_Toc430077619"/>
+      <w:bookmarkStart w:id="17" w:name="_Toc430686232"/>
+      <w:bookmarkStart w:id="18" w:name="_Toc430700081"/>
+      <w:bookmarkStart w:id="19" w:name="_Toc431194471"/>
       <w:r>
         <w:t>Addressing</w:t>
       </w:r>
+      <w:bookmarkEnd w:id="13"/>
       <w:bookmarkEnd w:id="14"/>
       <w:bookmarkEnd w:id="15"/>
       <w:bookmarkEnd w:id="16"/>
       <w:bookmarkEnd w:id="17"/>
       <w:bookmarkEnd w:id="18"/>
       <w:bookmarkEnd w:id="19"/>
-      <w:bookmarkEnd w:id="20"/>
       <w:r>
         <w:t xml:space="preserve"> </w:t>
       </w:r>
@@ -1101,7 +1176,7 @@
             <w:pPr>
               <w:jc w:val="both"/>
             </w:pPr>
-            <w:bookmarkStart w:id="21" w:name="_Toc431194472"/>
+            <w:bookmarkStart w:id="20" w:name="_Toc431194472"/>
             <w:r>
               <w:t>X register</w:t>
             </w:r>
@@ -1408,11 +1483,19 @@
       <w:r>
         <w:t>Description</w:t>
       </w:r>
-      <w:bookmarkEnd w:id="21"/>
+      <w:bookmarkEnd w:id="20"/>
     </w:p>
     <w:p>
       <w:r>
-        <w:t xml:space="preserve">To read out data, the software must operate a FIFO read on the register. It then has to form the data packets by regrouping the 32-bits words. Writing to the register will empty the buffer which is recommended after flashing the firmware onto the GLIB or OptoHybrid. </w:t>
+        <w:t xml:space="preserve">To read out data, the software must operate a FIFO read on the register. It then has to form the data packets by regrouping the 32-bits words. Writing to the register will empty the buffer which is recommended after flashing the firmware onto the GLIB or </w:t>
+      </w:r>
+      <w:proofErr w:type="spellStart"/>
+      <w:r>
+        <w:t>OptoHybrid</w:t>
+      </w:r>
+      <w:proofErr w:type="spellEnd"/>
+      <w:r>
+        <w:t xml:space="preserve">. </w:t>
       </w:r>
     </w:p>
     <w:p>
@@ -1424,15 +1507,46 @@
       <w:tblPr>
         <w:tblStyle w:val="TableGrid"/>
         <w:tblW w:w="0" w:type="auto"/>
+        <w:jc w:val="center"/>
         <w:tblLook w:val="04A0" w:firstRow="1" w:lastRow="0" w:firstColumn="1" w:lastColumn="0" w:noHBand="0" w:noVBand="1"/>
       </w:tblPr>
       <w:tblGrid>
-        <w:gridCol w:w="5070"/>
+        <w:gridCol w:w="1242"/>
+        <w:gridCol w:w="4855"/>
       </w:tblGrid>
       <w:tr>
+        <w:trPr>
+          <w:jc w:val="center"/>
+        </w:trPr>
         <w:tc>
           <w:tcPr>
-            <w:tcW w:w="5070" w:type="dxa"/>
+            <w:tcW w:w="1242" w:type="dxa"/>
+            <w:shd w:val="clear" w:color="auto" w:fill="808080" w:themeFill="background1" w:themeFillShade="80"/>
+          </w:tcPr>
+          <w:p>
+            <w:pPr>
+              <w:jc w:val="center"/>
+              <w:rPr>
+                <w:color w:val="FFFFFF" w:themeColor="background1"/>
+              </w:rPr>
+            </w:pPr>
+            <w:r>
+              <w:rPr>
+                <w:color w:val="FFFFFF" w:themeColor="background1"/>
+              </w:rPr>
+              <w:t xml:space="preserve">MSB - </w:t>
+            </w:r>
+            <w:r>
+              <w:rPr>
+                <w:color w:val="FFFFFF" w:themeColor="background1"/>
+              </w:rPr>
+              <w:t>0</w:t>
+            </w:r>
+          </w:p>
+        </w:tc>
+        <w:tc>
+          <w:tcPr>
+            <w:tcW w:w="4855" w:type="dxa"/>
           </w:tcPr>
           <w:p>
             <w:pPr>
@@ -1445,24 +1559,78 @@
         </w:tc>
       </w:tr>
       <w:tr>
+        <w:trPr>
+          <w:jc w:val="center"/>
+        </w:trPr>
         <w:tc>
           <w:tcPr>
-            <w:tcW w:w="5070" w:type="dxa"/>
+            <w:tcW w:w="1242" w:type="dxa"/>
+            <w:shd w:val="clear" w:color="auto" w:fill="808080" w:themeFill="background1" w:themeFillShade="80"/>
           </w:tcPr>
           <w:p>
             <w:pPr>
               <w:jc w:val="center"/>
-            </w:pPr>
-            <w:r>
-              <w:t>“1110” &amp; ChipID[11:0] &amp; Strips[127:112]</w:t>
+              <w:rPr>
+                <w:color w:val="FFFFFF" w:themeColor="background1"/>
+              </w:rPr>
+            </w:pPr>
+            <w:r>
+              <w:rPr>
+                <w:color w:val="FFFFFF" w:themeColor="background1"/>
+              </w:rPr>
+              <w:t>1</w:t>
+            </w:r>
+          </w:p>
+        </w:tc>
+        <w:tc>
+          <w:tcPr>
+            <w:tcW w:w="4855" w:type="dxa"/>
+          </w:tcPr>
+          <w:p>
+            <w:pPr>
+              <w:jc w:val="center"/>
+            </w:pPr>
+            <w:r>
+              <w:t xml:space="preserve">“1110” &amp; </w:t>
+            </w:r>
+            <w:proofErr w:type="spellStart"/>
+            <w:r>
+              <w:t>ChipID</w:t>
+            </w:r>
+            <w:proofErr w:type="spellEnd"/>
+            <w:r>
+              <w:t>[11:0] &amp; Strips[127:112]</w:t>
             </w:r>
           </w:p>
         </w:tc>
       </w:tr>
       <w:tr>
+        <w:trPr>
+          <w:jc w:val="center"/>
+        </w:trPr>
         <w:tc>
           <w:tcPr>
-            <w:tcW w:w="5070" w:type="dxa"/>
+            <w:tcW w:w="1242" w:type="dxa"/>
+            <w:shd w:val="clear" w:color="auto" w:fill="808080" w:themeFill="background1" w:themeFillShade="80"/>
+          </w:tcPr>
+          <w:p>
+            <w:pPr>
+              <w:jc w:val="center"/>
+              <w:rPr>
+                <w:color w:val="FFFFFF" w:themeColor="background1"/>
+              </w:rPr>
+            </w:pPr>
+            <w:r>
+              <w:rPr>
+                <w:color w:val="FFFFFF" w:themeColor="background1"/>
+              </w:rPr>
+              <w:t>2</w:t>
+            </w:r>
+          </w:p>
+        </w:tc>
+        <w:tc>
+          <w:tcPr>
+            <w:tcW w:w="4855" w:type="dxa"/>
           </w:tcPr>
           <w:p>
             <w:pPr>
@@ -1475,9 +1643,32 @@
         </w:tc>
       </w:tr>
       <w:tr>
+        <w:trPr>
+          <w:jc w:val="center"/>
+        </w:trPr>
         <w:tc>
           <w:tcPr>
-            <w:tcW w:w="5070" w:type="dxa"/>
+            <w:tcW w:w="1242" w:type="dxa"/>
+            <w:shd w:val="clear" w:color="auto" w:fill="808080" w:themeFill="background1" w:themeFillShade="80"/>
+          </w:tcPr>
+          <w:p>
+            <w:pPr>
+              <w:jc w:val="center"/>
+              <w:rPr>
+                <w:color w:val="FFFFFF" w:themeColor="background1"/>
+              </w:rPr>
+            </w:pPr>
+            <w:r>
+              <w:rPr>
+                <w:color w:val="FFFFFF" w:themeColor="background1"/>
+              </w:rPr>
+              <w:t>3</w:t>
+            </w:r>
+          </w:p>
+        </w:tc>
+        <w:tc>
+          <w:tcPr>
+            <w:tcW w:w="4855" w:type="dxa"/>
           </w:tcPr>
           <w:p>
             <w:pPr>
@@ -1490,9 +1681,32 @@
         </w:tc>
       </w:tr>
       <w:tr>
+        <w:trPr>
+          <w:jc w:val="center"/>
+        </w:trPr>
         <w:tc>
           <w:tcPr>
-            <w:tcW w:w="5070" w:type="dxa"/>
+            <w:tcW w:w="1242" w:type="dxa"/>
+            <w:shd w:val="clear" w:color="auto" w:fill="808080" w:themeFill="background1" w:themeFillShade="80"/>
+          </w:tcPr>
+          <w:p>
+            <w:pPr>
+              <w:jc w:val="center"/>
+              <w:rPr>
+                <w:color w:val="FFFFFF" w:themeColor="background1"/>
+              </w:rPr>
+            </w:pPr>
+            <w:r>
+              <w:rPr>
+                <w:color w:val="FFFFFF" w:themeColor="background1"/>
+              </w:rPr>
+              <w:t>4</w:t>
+            </w:r>
+          </w:p>
+        </w:tc>
+        <w:tc>
+          <w:tcPr>
+            <w:tcW w:w="4855" w:type="dxa"/>
           </w:tcPr>
           <w:p>
             <w:pPr>
@@ -1505,9 +1719,32 @@
         </w:tc>
       </w:tr>
       <w:tr>
+        <w:trPr>
+          <w:jc w:val="center"/>
+        </w:trPr>
         <w:tc>
           <w:tcPr>
-            <w:tcW w:w="5070" w:type="dxa"/>
+            <w:tcW w:w="1242" w:type="dxa"/>
+            <w:shd w:val="clear" w:color="auto" w:fill="808080" w:themeFill="background1" w:themeFillShade="80"/>
+          </w:tcPr>
+          <w:p>
+            <w:pPr>
+              <w:jc w:val="center"/>
+              <w:rPr>
+                <w:color w:val="FFFFFF" w:themeColor="background1"/>
+              </w:rPr>
+            </w:pPr>
+            <w:r>
+              <w:rPr>
+                <w:color w:val="FFFFFF" w:themeColor="background1"/>
+              </w:rPr>
+              <w:t>5</w:t>
+            </w:r>
+          </w:p>
+        </w:tc>
+        <w:tc>
+          <w:tcPr>
+            <w:tcW w:w="4855" w:type="dxa"/>
           </w:tcPr>
           <w:p>
             <w:pPr>
@@ -1520,16 +1757,44 @@
         </w:tc>
       </w:tr>
       <w:tr>
+        <w:trPr>
+          <w:jc w:val="center"/>
+        </w:trPr>
         <w:tc>
           <w:tcPr>
-            <w:tcW w:w="5070" w:type="dxa"/>
+            <w:tcW w:w="1242" w:type="dxa"/>
+            <w:shd w:val="clear" w:color="auto" w:fill="808080" w:themeFill="background1" w:themeFillShade="80"/>
           </w:tcPr>
           <w:p>
             <w:pPr>
               <w:jc w:val="center"/>
-            </w:pPr>
-            <w:r>
-              <w:t>OptoHybrid BX[31:0]</w:t>
+              <w:rPr>
+                <w:color w:val="FFFFFF" w:themeColor="background1"/>
+              </w:rPr>
+            </w:pPr>
+            <w:r>
+              <w:rPr>
+                <w:color w:val="FFFFFF" w:themeColor="background1"/>
+              </w:rPr>
+              <w:t>LSB - 6</w:t>
+            </w:r>
+          </w:p>
+        </w:tc>
+        <w:tc>
+          <w:tcPr>
+            <w:tcW w:w="4855" w:type="dxa"/>
+          </w:tcPr>
+          <w:p>
+            <w:pPr>
+              <w:jc w:val="center"/>
+            </w:pPr>
+            <w:proofErr w:type="spellStart"/>
+            <w:r>
+              <w:t>OptoHybrid</w:t>
+            </w:r>
+            <w:proofErr w:type="spellEnd"/>
+            <w:r>
+              <w:t xml:space="preserve"> BX[31:0]</w:t>
             </w:r>
           </w:p>
         </w:tc>
@@ -1541,6 +1806,8 @@
       <w:r>
         <w:br w:type="page"/>
       </w:r>
+      <w:bookmarkStart w:id="21" w:name="_GoBack"/>
+      <w:bookmarkEnd w:id="21"/>
     </w:p>
     <w:p>
       <w:pPr>
@@ -1667,8 +1934,13 @@
         <w:t>YYYY</w:t>
       </w:r>
       <w:r>
-        <w:t xml:space="preserve"> YYYY</w:t>
-      </w:r>
+        <w:t xml:space="preserve"> </w:t>
+      </w:r>
+      <w:proofErr w:type="spellStart"/>
+      <w:r>
+        <w:t>YYYY</w:t>
+      </w:r>
+      <w:proofErr w:type="spellEnd"/>
     </w:p>
     <w:tbl>
       <w:tblPr>
@@ -1746,6 +2018,7 @@
                 <w:i/>
               </w:rPr>
             </w:pPr>
+            <w:proofErr w:type="spellStart"/>
             <w:r>
               <w:rPr>
                 <w:b w:val="0"/>
@@ -1753,6 +2026,7 @@
               </w:rPr>
               <w:t>IPBus</w:t>
             </w:r>
+            <w:proofErr w:type="spellEnd"/>
           </w:p>
         </w:tc>
       </w:tr>
@@ -1804,12 +2078,21 @@
                 <w:i/>
               </w:rPr>
             </w:pPr>
+            <w:proofErr w:type="spellStart"/>
             <w:r>
               <w:rPr>
                 <w:rFonts w:ascii="Courier New" w:hAnsi="Courier New" w:cs="Courier New"/>
                 <w:i/>
               </w:rPr>
-              <w:t>IPBus strobes</w:t>
+              <w:t>IPBus</w:t>
+            </w:r>
+            <w:proofErr w:type="spellEnd"/>
+            <w:r>
+              <w:rPr>
+                <w:rFonts w:ascii="Courier New" w:hAnsi="Courier New" w:cs="Courier New"/>
+                <w:i/>
+              </w:rPr>
+              <w:t xml:space="preserve"> strobes</w:t>
             </w:r>
           </w:p>
           <w:p>
@@ -1817,7 +2100,23 @@
               <w:cnfStyle w:val="000000000000" w:firstRow="0" w:lastRow="0" w:firstColumn="0" w:lastColumn="0" w:oddVBand="0" w:evenVBand="0" w:oddHBand="0" w:evenHBand="0" w:firstRowFirstColumn="0" w:firstRowLastColumn="0" w:lastRowFirstColumn="0" w:lastRowLastColumn="0"/>
             </w:pPr>
             <w:r>
-              <w:t>Order: OptoHybrid 0, OptoHybrid 1, Tracking data 0, Tracking data 1, Counters</w:t>
+              <w:t xml:space="preserve">Order: </w:t>
+            </w:r>
+            <w:proofErr w:type="spellStart"/>
+            <w:r>
+              <w:t>OptoHybrid</w:t>
+            </w:r>
+            <w:proofErr w:type="spellEnd"/>
+            <w:r>
+              <w:t xml:space="preserve"> 0, </w:t>
+            </w:r>
+            <w:proofErr w:type="spellStart"/>
+            <w:r>
+              <w:t>OptoHybrid</w:t>
+            </w:r>
+            <w:proofErr w:type="spellEnd"/>
+            <w:r>
+              <w:t xml:space="preserve"> 1, Tracking data 0, Tracking data 1, Counters</w:t>
             </w:r>
           </w:p>
         </w:tc>
@@ -1873,6 +2172,7 @@
                 <w:i/>
               </w:rPr>
             </w:pPr>
+            <w:proofErr w:type="spellStart"/>
             <w:r>
               <w:rPr>
                 <w:rFonts w:ascii="Courier New" w:hAnsi="Courier New" w:cs="Courier New"/>
@@ -1880,6 +2180,7 @@
               </w:rPr>
               <w:t>IPBus</w:t>
             </w:r>
+            <w:proofErr w:type="spellEnd"/>
             <w:r>
               <w:rPr>
                 <w:rFonts w:ascii="Courier New" w:hAnsi="Courier New" w:cs="Courier New"/>
@@ -1977,7 +2278,15 @@
               <w:cnfStyle w:val="000000100000" w:firstRow="0" w:lastRow="0" w:firstColumn="0" w:lastColumn="0" w:oddVBand="0" w:evenVBand="0" w:oddHBand="1" w:evenHBand="0" w:firstRowFirstColumn="0" w:firstRowLastColumn="0" w:lastRowFirstColumn="0" w:lastRowLastColumn="0"/>
             </w:pPr>
             <w:r>
-              <w:t>Order: LV1A, Calpulse, Resync, BC0</w:t>
+              <w:t xml:space="preserve">Order: LV1A, </w:t>
+            </w:r>
+            <w:proofErr w:type="spellStart"/>
+            <w:r>
+              <w:t>Calpulse</w:t>
+            </w:r>
+            <w:proofErr w:type="spellEnd"/>
+            <w:r>
+              <w:t>, Resync, BC0</w:t>
             </w:r>
           </w:p>
         </w:tc>
@@ -2257,7 +2566,7 @@
           <w:rPr>
             <w:noProof/>
           </w:rPr>
-          <w:t>1</w:t>
+          <w:t>3</w:t>
         </w:r>
         <w:r>
           <w:rPr>
@@ -5085,7 +5394,7 @@
 </file>
 
 <file path=customXml/itemProps1.xml><?xml version="1.0" encoding="utf-8"?>
-<ds:datastoreItem xmlns:ds="http://schemas.openxmlformats.org/officeDocument/2006/customXml" ds:itemID="{178D61FF-C351-42A7-BDEF-87AC6DD5B70A}">
+<ds:datastoreItem xmlns:ds="http://schemas.openxmlformats.org/officeDocument/2006/customXml" ds:itemID="{D01784D5-B56E-40BB-9AF8-671CB2B617C1}">
   <ds:schemaRefs>
     <ds:schemaRef ds:uri="http://schemas.openxmlformats.org/officeDocument/2006/bibliography"/>
   </ds:schemaRefs>

</xml_diff>

<commit_message>
doc: moved TTS state in the header
</commit_message>
<xml_diff>
--- a/doc/GLIB_modules.docx
+++ b/doc/GLIB_modules.docx
@@ -18,15 +18,7 @@
         <w:pStyle w:val="Subtitle"/>
       </w:pPr>
       <w:r>
-        <w:t xml:space="preserve">Thomas </w:t>
-      </w:r>
-      <w:proofErr w:type="spellStart"/>
-      <w:r>
-        <w:t>Lenzi</w:t>
-      </w:r>
-      <w:proofErr w:type="spellEnd"/>
-      <w:r>
-        <w:t xml:space="preserve"> (</w:t>
+        <w:t>Thomas Lenzi (</w:t>
       </w:r>
       <w:hyperlink r:id="rId8" w:history="1">
         <w:r>
@@ -69,9 +61,9 @@
         <w:t>modules.</w:t>
       </w:r>
     </w:p>
-    <w:bookmarkStart w:id="0" w:name="_Toc436666888" w:displacedByCustomXml="next"/>
+    <w:bookmarkStart w:id="0" w:name="_Toc428188295" w:displacedByCustomXml="next"/>
     <w:bookmarkStart w:id="1" w:name="_Toc428776134" w:displacedByCustomXml="next"/>
-    <w:bookmarkStart w:id="2" w:name="_Toc428188295" w:displacedByCustomXml="next"/>
+    <w:bookmarkStart w:id="2" w:name="_Toc436666888" w:displacedByCustomXml="next"/>
     <w:sdt>
       <w:sdtPr>
         <w:rPr>
@@ -900,12 +892,10 @@
         <w:pStyle w:val="Heading1"/>
       </w:pPr>
       <w:bookmarkStart w:id="3" w:name="_Toc436666889"/>
-      <w:proofErr w:type="spellStart"/>
       <w:r>
         <w:lastRenderedPageBreak/>
         <w:t>OptoHybrid</w:t>
       </w:r>
-      <w:proofErr w:type="spellEnd"/>
       <w:r>
         <w:t xml:space="preserve"> </w:t>
       </w:r>
@@ -931,16 +921,11 @@
         <w:t>its</w:t>
       </w:r>
       <w:r>
-        <w:t xml:space="preserve"> requests to the </w:t>
-      </w:r>
-      <w:proofErr w:type="spellStart"/>
-      <w:r>
-        <w:t>OptoHybrid</w:t>
+        <w:t xml:space="preserve"> requests to the OptoHybrid</w:t>
       </w:r>
       <w:r>
         <w:t>s</w:t>
       </w:r>
-      <w:proofErr w:type="spellEnd"/>
       <w:r>
         <w:t>.</w:t>
       </w:r>
@@ -1033,35 +1018,9 @@
       <w:r>
         <w:t xml:space="preserve"> </w:t>
       </w:r>
-      <w:proofErr w:type="spellStart"/>
-      <w:r>
-        <w:t>YYYY</w:t>
-      </w:r>
-      <w:proofErr w:type="spellEnd"/>
-      <w:r>
-        <w:t xml:space="preserve"> </w:t>
-      </w:r>
-      <w:proofErr w:type="spellStart"/>
-      <w:r>
-        <w:t>YYYY</w:t>
-      </w:r>
-      <w:proofErr w:type="spellEnd"/>
-      <w:r>
-        <w:t xml:space="preserve"> </w:t>
-      </w:r>
-      <w:proofErr w:type="spellStart"/>
-      <w:r>
-        <w:t>YYYY</w:t>
-      </w:r>
-      <w:proofErr w:type="spellEnd"/>
-      <w:r>
-        <w:t xml:space="preserve"> </w:t>
-      </w:r>
-      <w:proofErr w:type="spellStart"/>
-      <w:r>
-        <w:t>YYYY</w:t>
-      </w:r>
-      <w:proofErr w:type="spellEnd"/>
+      <w:r>
+        <w:t>YYYY YYYY YYYY YYYY</w:t>
+      </w:r>
     </w:p>
     <w:p>
       <w:pPr>
@@ -1078,24 +1037,14 @@
         <w:t xml:space="preserve">All the requests made to this module are forwarded to </w:t>
       </w:r>
       <w:r>
-        <w:t xml:space="preserve">the </w:t>
-      </w:r>
-      <w:proofErr w:type="spellStart"/>
-      <w:r>
-        <w:t>OptoHybrid</w:t>
-      </w:r>
-      <w:proofErr w:type="spellEnd"/>
-      <w:r>
-        <w:t xml:space="preserve"> </w:t>
-      </w:r>
-      <w:proofErr w:type="spellStart"/>
+        <w:t xml:space="preserve">the OptoHybrid </w:t>
+      </w:r>
       <w:r>
         <w:t>n°</w:t>
       </w:r>
       <w:r>
         <w:t>X</w:t>
       </w:r>
-      <w:proofErr w:type="spellEnd"/>
       <w:r>
         <w:t xml:space="preserve"> of the GLIB</w:t>
       </w:r>
@@ -1112,29 +1061,13 @@
         <w:t>s</w:t>
       </w:r>
       <w:r>
-        <w:t xml:space="preserve"> which module on the </w:t>
-      </w:r>
-      <w:proofErr w:type="spellStart"/>
-      <w:r>
-        <w:t>OptoHybrid</w:t>
-      </w:r>
-      <w:proofErr w:type="spellEnd"/>
-      <w:r>
-        <w:t xml:space="preserve"> will handle the request (see </w:t>
-      </w:r>
-      <w:proofErr w:type="spellStart"/>
+        <w:t xml:space="preserve"> which module on the OptoHybrid will handle the request (see </w:t>
+      </w:r>
       <w:r>
         <w:rPr>
           <w:i/>
         </w:rPr>
-        <w:t>OptoHybrid</w:t>
-      </w:r>
-      <w:proofErr w:type="spellEnd"/>
-      <w:r>
-        <w:rPr>
-          <w:i/>
-        </w:rPr>
-        <w:t xml:space="preserve"> Modules &amp; Functionalities</w:t>
+        <w:t>OptoHybrid Modules &amp; Functionalities</w:t>
       </w:r>
       <w:r>
         <w:t xml:space="preserve"> for more information). </w:t>
@@ -1169,24 +1102,14 @@
         <w:t xml:space="preserve">This module </w:t>
       </w:r>
       <w:r>
-        <w:t xml:space="preserve">stores the tracking data coming from the </w:t>
-      </w:r>
-      <w:proofErr w:type="spellStart"/>
-      <w:r>
-        <w:t>OptoHybrid</w:t>
+        <w:t>stores the tracking data coming from the OptoHybrid</w:t>
       </w:r>
       <w:r>
         <w:t>s</w:t>
       </w:r>
-      <w:proofErr w:type="spellEnd"/>
-      <w:r>
-        <w:t xml:space="preserve"> into a buffer and allows to readout the data through </w:t>
-      </w:r>
-      <w:proofErr w:type="spellStart"/>
-      <w:r>
-        <w:t>IPBus</w:t>
-      </w:r>
-      <w:proofErr w:type="spellEnd"/>
+      <w:r>
+        <w:t xml:space="preserve"> into a buffer and allows to readout the data through IPBus</w:t>
+      </w:r>
       <w:r>
         <w:t>.</w:t>
       </w:r>
@@ -1640,15 +1563,7 @@
     </w:p>
     <w:p>
       <w:r>
-        <w:t xml:space="preserve">To read out data, the software must operate a FIFO read on the register. It then has to form the data packets by regrouping the 32-bits words. Writing to the register will empty the buffer which is recommended after flashing the firmware onto the GLIB or </w:t>
-      </w:r>
-      <w:proofErr w:type="spellStart"/>
-      <w:r>
-        <w:t>OptoHybrid</w:t>
-      </w:r>
-      <w:proofErr w:type="spellEnd"/>
-      <w:r>
-        <w:t xml:space="preserve">. </w:t>
+        <w:t xml:space="preserve">To read out data, the software must operate a FIFO read on the register. It then has to form the data packets by regrouping the 32-bits words. Writing to the register will empty the buffer which is recommended after flashing the firmware onto the GLIB or OptoHybrid. </w:t>
       </w:r>
     </w:p>
     <w:p>
@@ -1744,15 +1659,7 @@
               <w:jc w:val="center"/>
             </w:pPr>
             <w:r>
-              <w:t xml:space="preserve">“1110” &amp; </w:t>
-            </w:r>
-            <w:proofErr w:type="spellStart"/>
-            <w:r>
-              <w:t>ChipID</w:t>
-            </w:r>
-            <w:proofErr w:type="spellEnd"/>
-            <w:r>
-              <w:t>[11:0] &amp; Strips[127:112]</w:t>
+              <w:t>“1110” &amp; ChipID[11:0] &amp; Strips[127:112]</w:t>
             </w:r>
           </w:p>
         </w:tc>
@@ -1941,13 +1848,8 @@
             <w:pPr>
               <w:jc w:val="center"/>
             </w:pPr>
-            <w:proofErr w:type="spellStart"/>
-            <w:r>
-              <w:t>OptoHybrid</w:t>
-            </w:r>
-            <w:proofErr w:type="spellEnd"/>
-            <w:r>
-              <w:t xml:space="preserve"> BX[31:0]</w:t>
+            <w:r>
+              <w:t>OptoHybrid BX[31:0]</w:t>
             </w:r>
           </w:p>
         </w:tc>
@@ -2085,13 +1987,8 @@
         <w:t>YYYY</w:t>
       </w:r>
       <w:r>
-        <w:t xml:space="preserve"> </w:t>
-      </w:r>
-      <w:proofErr w:type="spellStart"/>
-      <w:r>
-        <w:t>YYYY</w:t>
-      </w:r>
-      <w:proofErr w:type="spellEnd"/>
+        <w:t xml:space="preserve"> YYYY</w:t>
+      </w:r>
     </w:p>
     <w:tbl>
       <w:tblPr>
@@ -2169,7 +2066,6 @@
                 <w:i/>
               </w:rPr>
             </w:pPr>
-            <w:proofErr w:type="spellStart"/>
             <w:r>
               <w:rPr>
                 <w:b w:val="0"/>
@@ -2177,7 +2073,6 @@
               </w:rPr>
               <w:t>IPBus</w:t>
             </w:r>
-            <w:proofErr w:type="spellEnd"/>
           </w:p>
         </w:tc>
       </w:tr>
@@ -2229,45 +2124,20 @@
                 <w:i/>
               </w:rPr>
             </w:pPr>
-            <w:proofErr w:type="spellStart"/>
             <w:r>
               <w:rPr>
                 <w:rFonts w:ascii="Courier New" w:hAnsi="Courier New" w:cs="Courier New"/>
                 <w:i/>
               </w:rPr>
-              <w:t>IPBus</w:t>
-            </w:r>
-            <w:proofErr w:type="spellEnd"/>
-            <w:r>
-              <w:rPr>
-                <w:rFonts w:ascii="Courier New" w:hAnsi="Courier New" w:cs="Courier New"/>
-                <w:i/>
-              </w:rPr>
-              <w:t xml:space="preserve"> strobes</w:t>
-            </w:r>
-          </w:p>
-          <w:p>
-            <w:pPr>
-              <w:cnfStyle w:val="000000000000" w:firstRow="0" w:lastRow="0" w:firstColumn="0" w:lastColumn="0" w:oddVBand="0" w:evenVBand="0" w:oddHBand="0" w:evenHBand="0" w:firstRowFirstColumn="0" w:firstRowLastColumn="0" w:lastRowFirstColumn="0" w:lastRowLastColumn="0"/>
-            </w:pPr>
-            <w:r>
-              <w:t xml:space="preserve">Order: </w:t>
-            </w:r>
-            <w:proofErr w:type="spellStart"/>
-            <w:r>
-              <w:t>OptoHybrid</w:t>
-            </w:r>
-            <w:proofErr w:type="spellEnd"/>
-            <w:r>
-              <w:t xml:space="preserve"> 0, </w:t>
-            </w:r>
-            <w:proofErr w:type="spellStart"/>
-            <w:r>
-              <w:t>OptoHybrid</w:t>
-            </w:r>
-            <w:proofErr w:type="spellEnd"/>
-            <w:r>
-              <w:t xml:space="preserve"> 1, Tracking data 0, Tracking data 1, Counters</w:t>
+              <w:t>IPBus strobes</w:t>
+            </w:r>
+          </w:p>
+          <w:p>
+            <w:pPr>
+              <w:cnfStyle w:val="000000000000" w:firstRow="0" w:lastRow="0" w:firstColumn="0" w:lastColumn="0" w:oddVBand="0" w:evenVBand="0" w:oddHBand="0" w:evenHBand="0" w:firstRowFirstColumn="0" w:firstRowLastColumn="0" w:lastRowFirstColumn="0" w:lastRowLastColumn="0"/>
+            </w:pPr>
+            <w:r>
+              <w:t>Order: OptoHybrid 0, OptoHybrid 1, Tracking data 0, Tracking data 1, Counters</w:t>
             </w:r>
           </w:p>
         </w:tc>
@@ -2323,7 +2193,6 @@
                 <w:i/>
               </w:rPr>
             </w:pPr>
-            <w:proofErr w:type="spellStart"/>
             <w:r>
               <w:rPr>
                 <w:rFonts w:ascii="Courier New" w:hAnsi="Courier New" w:cs="Courier New"/>
@@ -2331,7 +2200,6 @@
               </w:rPr>
               <w:t>IPBus</w:t>
             </w:r>
-            <w:proofErr w:type="spellEnd"/>
             <w:r>
               <w:rPr>
                 <w:rFonts w:ascii="Courier New" w:hAnsi="Courier New" w:cs="Courier New"/>
@@ -2429,15 +2297,7 @@
               <w:cnfStyle w:val="000000100000" w:firstRow="0" w:lastRow="0" w:firstColumn="0" w:lastColumn="0" w:oddVBand="0" w:evenVBand="0" w:oddHBand="1" w:evenHBand="0" w:firstRowFirstColumn="0" w:firstRowLastColumn="0" w:lastRowFirstColumn="0" w:lastRowLastColumn="0"/>
             </w:pPr>
             <w:r>
-              <w:t xml:space="preserve">Order: LV1A, </w:t>
-            </w:r>
-            <w:proofErr w:type="spellStart"/>
-            <w:r>
-              <w:t>Calpulse</w:t>
-            </w:r>
-            <w:proofErr w:type="spellEnd"/>
-            <w:r>
-              <w:t>, Resync, BC0</w:t>
+              <w:t>Order: LV1A, Calpulse, Resync, BC0</w:t>
             </w:r>
           </w:p>
         </w:tc>
@@ -2703,15 +2563,7 @@
         <w:t xml:space="preserve"> if an error is found. See register address table for a full list of these flags. </w:t>
       </w:r>
       <w:r>
-        <w:t xml:space="preserve">Only a few of them are critical and are used to set TTS ERROR state, others can be read through </w:t>
-      </w:r>
-      <w:proofErr w:type="spellStart"/>
-      <w:r>
-        <w:t>IPBus</w:t>
-      </w:r>
-      <w:proofErr w:type="spellEnd"/>
-      <w:r>
-        <w:t>.</w:t>
+        <w:t>Only a few of them are critical and are used to set TTS ERROR state, others can be read through IPBus.</w:t>
       </w:r>
     </w:p>
     <w:p>
@@ -4130,19 +3982,11 @@
                 <w:u w:val="single"/>
               </w:rPr>
             </w:pPr>
-            <w:proofErr w:type="spellStart"/>
             <w:r>
               <w:rPr>
                 <w:u w:val="single"/>
               </w:rPr>
-              <w:t>DAQLink</w:t>
-            </w:r>
-            <w:proofErr w:type="spellEnd"/>
-            <w:r>
-              <w:rPr>
-                <w:u w:val="single"/>
-              </w:rPr>
-              <w:t xml:space="preserve"> Ready</w:t>
+              <w:t>DAQLink Ready</w:t>
             </w:r>
           </w:p>
           <w:p>
@@ -5880,31 +5724,7 @@
               <w:cnfStyle w:val="000000100000" w:firstRow="0" w:lastRow="0" w:firstColumn="0" w:lastColumn="0" w:oddVBand="0" w:evenVBand="0" w:oddHBand="1" w:evenHBand="0" w:firstRowFirstColumn="0" w:firstRowLastColumn="0" w:lastRowFirstColumn="0" w:lastRowLastColumn="0"/>
             </w:pPr>
             <w:r>
-              <w:t xml:space="preserve">There was at least one VFAT block not conforming to the pattern of </w:t>
-            </w:r>
-            <w:proofErr w:type="spellStart"/>
-            <w:r>
-              <w:t>Axxx</w:t>
-            </w:r>
-            <w:proofErr w:type="spellEnd"/>
-            <w:r>
-              <w:t xml:space="preserve"> </w:t>
-            </w:r>
-            <w:proofErr w:type="spellStart"/>
-            <w:r>
-              <w:t>Cxxx</w:t>
-            </w:r>
-            <w:proofErr w:type="spellEnd"/>
-            <w:r>
-              <w:t xml:space="preserve"> </w:t>
-            </w:r>
-            <w:proofErr w:type="spellStart"/>
-            <w:r>
-              <w:t>Exxx</w:t>
-            </w:r>
-            <w:proofErr w:type="spellEnd"/>
-            <w:r>
-              <w:t>…… (see VFAT data format)</w:t>
+              <w:t>There was at least one VFAT block not conforming to the pattern of Axxx Cxxx Exxx…… (see VFAT data format)</w:t>
             </w:r>
           </w:p>
           <w:p>
@@ -6492,172 +6312,140 @@
               <w:cnfStyle w:val="000000100000" w:firstRow="0" w:lastRow="0" w:firstColumn="0" w:lastColumn="0" w:oddVBand="0" w:evenVBand="0" w:oddHBand="1" w:evenHBand="0" w:firstRowFirstColumn="0" w:firstRowLastColumn="0" w:lastRowFirstColumn="0" w:lastRowLastColumn="0"/>
             </w:pPr>
             <w:r>
-              <w:t xml:space="preserve">This counter is incremented when a VFAT block does not conform to the pattern of </w:t>
-            </w:r>
-            <w:proofErr w:type="spellStart"/>
-            <w:r>
-              <w:t>Axxx</w:t>
-            </w:r>
-            <w:proofErr w:type="spellEnd"/>
+              <w:t>This counter is incremented when a VFAT block does not conform to the pattern of Axxx Cxxx Exxx…… (see VFAT data format)</w:t>
+            </w:r>
+          </w:p>
+          <w:p>
+            <w:pPr>
+              <w:jc w:val="both"/>
+              <w:cnfStyle w:val="000000100000" w:firstRow="0" w:lastRow="0" w:firstColumn="0" w:lastColumn="0" w:oddVBand="0" w:evenVBand="0" w:oddHBand="1" w:evenHBand="0" w:firstRowFirstColumn="0" w:firstRowLastColumn="0" w:lastRowFirstColumn="0" w:lastRowLastColumn="0"/>
+            </w:pPr>
+            <w:r>
+              <w:t>Note that this data is still included in events and sent to AMC13, but it does not participate in end-of-event detection.</w:t>
+            </w:r>
+          </w:p>
+        </w:tc>
+      </w:tr>
+      <w:tr>
+        <w:tc>
+          <w:tcPr>
+            <w:cnfStyle w:val="001000000000" w:firstRow="0" w:lastRow="0" w:firstColumn="1" w:lastColumn="0" w:oddVBand="0" w:evenVBand="0" w:oddHBand="0" w:evenHBand="0" w:firstRowFirstColumn="0" w:firstRowLastColumn="0" w:lastRowFirstColumn="0" w:lastRowLastColumn="0"/>
+            <w:tcW w:w="1201" w:type="dxa"/>
+          </w:tcPr>
+          <w:p>
+            <w:pPr>
+              <w:jc w:val="both"/>
+            </w:pPr>
+            <w:r>
+              <w:t>0x12</w:t>
+            </w:r>
+          </w:p>
+        </w:tc>
+        <w:tc>
+          <w:tcPr>
+            <w:tcW w:w="1173" w:type="dxa"/>
+          </w:tcPr>
+          <w:p>
+            <w:pPr>
+              <w:jc w:val="both"/>
+              <w:cnfStyle w:val="000000000000" w:firstRow="0" w:lastRow="0" w:firstColumn="0" w:lastColumn="0" w:oddVBand="0" w:evenVBand="0" w:oddHBand="0" w:evenHBand="0" w:firstRowFirstColumn="0" w:firstRowLastColumn="0" w:lastRowFirstColumn="0" w:lastRowLastColumn="0"/>
+            </w:pPr>
+            <w:r>
+              <w:t>[23</w:t>
+            </w:r>
+            <w:r>
+              <w:t>:0</w:t>
+            </w:r>
+            <w:r>
+              <w:t>]</w:t>
+            </w:r>
+          </w:p>
+        </w:tc>
+        <w:tc>
+          <w:tcPr>
+            <w:tcW w:w="1136" w:type="dxa"/>
+          </w:tcPr>
+          <w:p>
+            <w:pPr>
+              <w:jc w:val="both"/>
+              <w:cnfStyle w:val="000000000000" w:firstRow="0" w:lastRow="0" w:firstColumn="0" w:lastColumn="0" w:oddVBand="0" w:evenVBand="0" w:oddHBand="0" w:evenHBand="0" w:firstRowFirstColumn="0" w:firstRowLastColumn="0" w:lastRowFirstColumn="0" w:lastRowLastColumn="0"/>
+            </w:pPr>
+            <w:r>
+              <w:t>R</w:t>
+            </w:r>
+          </w:p>
+        </w:tc>
+        <w:tc>
+          <w:tcPr>
+            <w:tcW w:w="5732" w:type="dxa"/>
+          </w:tcPr>
+          <w:p>
+            <w:pPr>
+              <w:jc w:val="both"/>
+              <w:cnfStyle w:val="000000000000" w:firstRow="0" w:lastRow="0" w:firstColumn="0" w:lastColumn="0" w:oddVBand="0" w:evenVBand="0" w:oddHBand="0" w:evenHBand="0" w:firstRowFirstColumn="0" w:firstRowLastColumn="0" w:lastRowFirstColumn="0" w:lastRowLastColumn="0"/>
+              <w:rPr>
+                <w:u w:val="single"/>
+              </w:rPr>
+            </w:pPr>
+            <w:r>
+              <w:rPr>
+                <w:u w:val="single"/>
+              </w:rPr>
+              <w:t>Current e</w:t>
+            </w:r>
+            <w:r>
+              <w:rPr>
+                <w:u w:val="single"/>
+              </w:rPr>
+              <w:t xml:space="preserve">vent number of the </w:t>
+            </w:r>
+            <w:r>
+              <w:rPr>
+                <w:u w:val="single"/>
+              </w:rPr>
+              <w:t>event builder</w:t>
+            </w:r>
+          </w:p>
+          <w:p>
+            <w:pPr>
+              <w:jc w:val="both"/>
+              <w:cnfStyle w:val="000000000000" w:firstRow="0" w:lastRow="0" w:firstColumn="0" w:lastColumn="0" w:oddVBand="0" w:evenVBand="0" w:oddHBand="0" w:evenHBand="0" w:firstRowFirstColumn="0" w:firstRowLastColumn="0" w:lastRowFirstColumn="0" w:lastRowLastColumn="0"/>
+            </w:pPr>
+            <w:r>
+              <w:t>T</w:t>
+            </w:r>
+            <w:r>
+              <w:t>his counter starts at 1</w:t>
+            </w:r>
+            <w:r>
+              <w:t xml:space="preserve"> and increments with each end-of-event detection. </w:t>
+            </w:r>
+            <w:r>
+              <w:t>T</w:t>
+            </w:r>
+            <w:r>
+              <w:t xml:space="preserve">his </w:t>
+            </w:r>
+            <w:r>
+              <w:t xml:space="preserve">number </w:t>
+            </w:r>
+            <w:r>
+              <w:t>should be similar to the number of events sent to AMC13 in normal operation, but it might not always be</w:t>
+            </w:r>
+            <w:r>
+              <w:t xml:space="preserve"> exactly the same because there’s some latency between building an event and sending it. In addition</w:t>
+            </w:r>
+            <w:r>
+              <w:t>,</w:t>
+            </w:r>
             <w:r>
               <w:t xml:space="preserve"> </w:t>
             </w:r>
-            <w:proofErr w:type="spellStart"/>
-            <w:r>
-              <w:t>Cxxx</w:t>
-            </w:r>
-            <w:proofErr w:type="spellEnd"/>
-            <w:r>
-              <w:t xml:space="preserve"> </w:t>
-            </w:r>
-            <w:proofErr w:type="spellStart"/>
-            <w:r>
-              <w:t>Exxx</w:t>
-            </w:r>
-            <w:proofErr w:type="spellEnd"/>
-            <w:r>
-              <w:t>…… (see VFAT data format)</w:t>
-            </w:r>
-          </w:p>
-          <w:p>
-            <w:pPr>
-              <w:jc w:val="both"/>
-              <w:cnfStyle w:val="000000100000" w:firstRow="0" w:lastRow="0" w:firstColumn="0" w:lastColumn="0" w:oddVBand="0" w:evenVBand="0" w:oddHBand="1" w:evenHBand="0" w:firstRowFirstColumn="0" w:firstRowLastColumn="0" w:lastRowFirstColumn="0" w:lastRowLastColumn="0"/>
-            </w:pPr>
-            <w:r>
-              <w:t>Note that this data is still included in events and sent to AMC13, but it does not participate in end-of-event detection.</w:t>
-            </w:r>
-          </w:p>
-        </w:tc>
-      </w:tr>
-      <w:tr>
-        <w:tc>
-          <w:tcPr>
-            <w:cnfStyle w:val="001000000000" w:firstRow="0" w:lastRow="0" w:firstColumn="1" w:lastColumn="0" w:oddVBand="0" w:evenVBand="0" w:oddHBand="0" w:evenHBand="0" w:firstRowFirstColumn="0" w:firstRowLastColumn="0" w:lastRowFirstColumn="0" w:lastRowLastColumn="0"/>
-            <w:tcW w:w="1201" w:type="dxa"/>
-          </w:tcPr>
-          <w:p>
-            <w:pPr>
-              <w:jc w:val="both"/>
-            </w:pPr>
-            <w:r>
-              <w:t>0x12</w:t>
-            </w:r>
-          </w:p>
-        </w:tc>
-        <w:tc>
-          <w:tcPr>
-            <w:tcW w:w="1173" w:type="dxa"/>
-          </w:tcPr>
-          <w:p>
-            <w:pPr>
-              <w:jc w:val="both"/>
-              <w:cnfStyle w:val="000000000000" w:firstRow="0" w:lastRow="0" w:firstColumn="0" w:lastColumn="0" w:oddVBand="0" w:evenVBand="0" w:oddHBand="0" w:evenHBand="0" w:firstRowFirstColumn="0" w:firstRowLastColumn="0" w:lastRowFirstColumn="0" w:lastRowLastColumn="0"/>
-            </w:pPr>
-            <w:r>
-              <w:t>[23</w:t>
-            </w:r>
-            <w:r>
-              <w:t>:0</w:t>
-            </w:r>
-            <w:r>
-              <w:t>]</w:t>
-            </w:r>
-          </w:p>
-        </w:tc>
-        <w:tc>
-          <w:tcPr>
-            <w:tcW w:w="1136" w:type="dxa"/>
-          </w:tcPr>
-          <w:p>
-            <w:pPr>
-              <w:jc w:val="both"/>
-              <w:cnfStyle w:val="000000000000" w:firstRow="0" w:lastRow="0" w:firstColumn="0" w:lastColumn="0" w:oddVBand="0" w:evenVBand="0" w:oddHBand="0" w:evenHBand="0" w:firstRowFirstColumn="0" w:firstRowLastColumn="0" w:lastRowFirstColumn="0" w:lastRowLastColumn="0"/>
-            </w:pPr>
-            <w:r>
-              <w:t>R</w:t>
-            </w:r>
-          </w:p>
-        </w:tc>
-        <w:tc>
-          <w:tcPr>
-            <w:tcW w:w="5732" w:type="dxa"/>
-          </w:tcPr>
-          <w:p>
-            <w:pPr>
-              <w:jc w:val="both"/>
-              <w:cnfStyle w:val="000000000000" w:firstRow="0" w:lastRow="0" w:firstColumn="0" w:lastColumn="0" w:oddVBand="0" w:evenVBand="0" w:oddHBand="0" w:evenHBand="0" w:firstRowFirstColumn="0" w:firstRowLastColumn="0" w:lastRowFirstColumn="0" w:lastRowLastColumn="0"/>
-              <w:rPr>
-                <w:u w:val="single"/>
-              </w:rPr>
-            </w:pPr>
-            <w:r>
-              <w:rPr>
-                <w:u w:val="single"/>
-              </w:rPr>
-              <w:t>Current e</w:t>
-            </w:r>
-            <w:r>
-              <w:rPr>
-                <w:u w:val="single"/>
-              </w:rPr>
-              <w:t xml:space="preserve">vent number of the </w:t>
-            </w:r>
-            <w:r>
-              <w:rPr>
-                <w:u w:val="single"/>
-              </w:rPr>
-              <w:t>event builder</w:t>
-            </w:r>
-          </w:p>
-          <w:p>
-            <w:pPr>
-              <w:jc w:val="both"/>
-              <w:cnfStyle w:val="000000000000" w:firstRow="0" w:lastRow="0" w:firstColumn="0" w:lastColumn="0" w:oddVBand="0" w:evenVBand="0" w:oddHBand="0" w:evenHBand="0" w:firstRowFirstColumn="0" w:firstRowLastColumn="0" w:lastRowFirstColumn="0" w:lastRowLastColumn="0"/>
-            </w:pPr>
-            <w:r>
-              <w:t>T</w:t>
-            </w:r>
-            <w:r>
-              <w:t>his counter starts at 1</w:t>
-            </w:r>
-            <w:r>
-              <w:t xml:space="preserve"> and increments with each end-of-event detection. </w:t>
-            </w:r>
-            <w:r>
-              <w:t>T</w:t>
-            </w:r>
-            <w:r>
-              <w:t xml:space="preserve">his </w:t>
-            </w:r>
-            <w:r>
-              <w:t xml:space="preserve">number </w:t>
-            </w:r>
-            <w:r>
-              <w:t>should be similar to the number of events sent to AMC13 in normal operation, but it might not always be</w:t>
-            </w:r>
-            <w:r>
-              <w:t xml:space="preserve"> exactly the same because there’s some latency between building an event and sending it. In addition</w:t>
-            </w:r>
-            <w:r>
-              <w:t>,</w:t>
-            </w:r>
-            <w:r>
-              <w:t xml:space="preserve"> </w:t>
-            </w:r>
             <w:r>
               <w:t xml:space="preserve">event </w:t>
             </w:r>
             <w:r>
-              <w:t xml:space="preserve">sending could stop due to DAQ FIFO being almost full or </w:t>
-            </w:r>
-            <w:proofErr w:type="spellStart"/>
-            <w:r>
-              <w:t>DAQLink</w:t>
-            </w:r>
-            <w:proofErr w:type="spellEnd"/>
-            <w:r>
-              <w:t xml:space="preserve"> not being ready.</w:t>
+              <w:t>sending could stop due to DAQ FIFO being almost full or DAQLink not being ready.</w:t>
             </w:r>
           </w:p>
         </w:tc>
@@ -7442,15 +7230,7 @@
               <w:cnfStyle w:val="000000100000" w:firstRow="0" w:lastRow="0" w:firstColumn="0" w:lastColumn="0" w:oddVBand="0" w:evenVBand="0" w:oddHBand="1" w:evenHBand="0" w:firstRowFirstColumn="0" w:firstRowLastColumn="0" w:lastRowFirstColumn="0" w:lastRowLastColumn="0"/>
             </w:pPr>
             <w:r>
-              <w:t xml:space="preserve">Slot number of the AMC (GLIB / MP7 / EC7, </w:t>
-            </w:r>
-            <w:proofErr w:type="spellStart"/>
-            <w:r>
-              <w:t>etc</w:t>
-            </w:r>
-            <w:proofErr w:type="spellEnd"/>
-            <w:r>
-              <w:t>)</w:t>
+              <w:t>Slot number of the AMC (GLIB / MP7 / EC7, etc)</w:t>
             </w:r>
           </w:p>
         </w:tc>
@@ -7693,15 +7473,7 @@
               <w:cnfStyle w:val="000000100000" w:firstRow="0" w:lastRow="0" w:firstColumn="0" w:lastColumn="0" w:oddVBand="0" w:evenVBand="0" w:oddHBand="1" w:evenHBand="0" w:firstRowFirstColumn="0" w:firstRowLastColumn="0" w:lastRowFirstColumn="0" w:lastRowLastColumn="0"/>
             </w:pPr>
             <w:r>
-              <w:t xml:space="preserve">Could be used to encode run types like physics, </w:t>
-            </w:r>
-            <w:proofErr w:type="spellStart"/>
-            <w:r>
-              <w:t>cosmics</w:t>
-            </w:r>
-            <w:proofErr w:type="spellEnd"/>
-            <w:r>
-              <w:t>, threshold scan, latency scan, etc..</w:t>
+              <w:t>Could be used to encode run types like physics, cosmics, threshold scan, latency scan, etc..</w:t>
             </w:r>
           </w:p>
         </w:tc>
@@ -8104,9 +7876,21 @@
           <w:p>
             <w:pPr>
               <w:jc w:val="both"/>
-            </w:pPr>
-            <w:r>
-              <w:t>[10:7]</w:t>
+              <w:rPr>
+                <w:color w:val="7F7F7F" w:themeColor="text1" w:themeTint="80"/>
+              </w:rPr>
+            </w:pPr>
+            <w:r>
+              <w:rPr>
+                <w:color w:val="7F7F7F" w:themeColor="text1" w:themeTint="80"/>
+              </w:rPr>
+              <w:t>[10:4</w:t>
+            </w:r>
+            <w:r>
+              <w:rPr>
+                <w:color w:val="7F7F7F" w:themeColor="text1" w:themeTint="80"/>
+              </w:rPr>
+              <w:t>]</w:t>
             </w:r>
           </w:p>
         </w:tc>
@@ -8117,6 +7901,58 @@
           <w:p>
             <w:pPr>
               <w:cnfStyle w:val="000000100000" w:firstRow="0" w:lastRow="0" w:firstColumn="0" w:lastColumn="0" w:oddVBand="0" w:evenVBand="0" w:oddHBand="1" w:evenHBand="0" w:firstRowFirstColumn="0" w:firstRowLastColumn="0" w:lastRowFirstColumn="0" w:lastRowLastColumn="0"/>
+              <w:rPr>
+                <w:color w:val="7F7F7F" w:themeColor="text1" w:themeTint="80"/>
+              </w:rPr>
+            </w:pPr>
+            <w:r>
+              <w:rPr>
+                <w:color w:val="7F7F7F" w:themeColor="text1" w:themeTint="80"/>
+              </w:rPr>
+              <w:t>Not used</w:t>
+            </w:r>
+          </w:p>
+        </w:tc>
+        <w:tc>
+          <w:tcPr>
+            <w:tcW w:w="5126" w:type="dxa"/>
+          </w:tcPr>
+          <w:p>
+            <w:pPr>
+              <w:jc w:val="both"/>
+              <w:cnfStyle w:val="000000100000" w:firstRow="0" w:lastRow="0" w:firstColumn="0" w:lastColumn="0" w:oddVBand="0" w:evenVBand="0" w:oddHBand="1" w:evenHBand="0" w:firstRowFirstColumn="0" w:firstRowLastColumn="0" w:lastRowFirstColumn="0" w:lastRowLastColumn="0"/>
+              <w:rPr>
+                <w:color w:val="7F7F7F" w:themeColor="text1" w:themeTint="80"/>
+              </w:rPr>
+            </w:pPr>
+          </w:p>
+        </w:tc>
+      </w:tr>
+      <w:tr>
+        <w:tc>
+          <w:tcPr>
+            <w:cnfStyle w:val="001000000000" w:firstRow="0" w:lastRow="0" w:firstColumn="1" w:lastColumn="0" w:oddVBand="0" w:evenVBand="0" w:oddHBand="0" w:evenHBand="0" w:firstRowFirstColumn="0" w:firstRowLastColumn="0" w:lastRowFirstColumn="0" w:lastRowLastColumn="0"/>
+            <w:tcW w:w="1196" w:type="dxa"/>
+          </w:tcPr>
+          <w:p>
+            <w:pPr>
+              <w:jc w:val="both"/>
+            </w:pPr>
+            <w:r>
+              <w:t>[3:0</w:t>
+            </w:r>
+            <w:r>
+              <w:t>]</w:t>
+            </w:r>
+          </w:p>
+        </w:tc>
+        <w:tc>
+          <w:tcPr>
+            <w:tcW w:w="1747" w:type="dxa"/>
+          </w:tcPr>
+          <w:p>
+            <w:pPr>
+              <w:cnfStyle w:val="000000000000" w:firstRow="0" w:lastRow="0" w:firstColumn="0" w:lastColumn="0" w:oddVBand="0" w:evenVBand="0" w:oddHBand="0" w:evenHBand="0" w:firstRowFirstColumn="0" w:firstRowLastColumn="0" w:lastRowFirstColumn="0" w:lastRowLastColumn="0"/>
             </w:pPr>
             <w:r>
               <w:t>TTS state</w:t>
@@ -8130,7 +7966,7 @@
           <w:p>
             <w:pPr>
               <w:jc w:val="both"/>
-              <w:cnfStyle w:val="000000100000" w:firstRow="0" w:lastRow="0" w:firstColumn="0" w:lastColumn="0" w:oddVBand="0" w:evenVBand="0" w:oddHBand="1" w:evenHBand="0" w:firstRowFirstColumn="0" w:firstRowLastColumn="0" w:lastRowFirstColumn="0" w:lastRowLastColumn="0"/>
+              <w:cnfStyle w:val="000000000000" w:firstRow="0" w:lastRow="0" w:firstColumn="0" w:lastColumn="0" w:oddVBand="0" w:evenVBand="0" w:oddHBand="0" w:evenHBand="0" w:firstRowFirstColumn="0" w:firstRowLastColumn="0" w:lastRowFirstColumn="0" w:lastRowLastColumn="0"/>
             </w:pPr>
             <w:r>
               <w:t>Debug: GLIB TTS state at the moment when this event was built.</w:t>
@@ -8139,66 +7975,11 @@
           <w:p>
             <w:pPr>
               <w:jc w:val="both"/>
-              <w:cnfStyle w:val="000000100000" w:firstRow="0" w:lastRow="0" w:firstColumn="0" w:lastColumn="0" w:oddVBand="0" w:evenVBand="0" w:oddHBand="1" w:evenHBand="0" w:firstRowFirstColumn="0" w:firstRowLastColumn="0" w:lastRowFirstColumn="0" w:lastRowLastColumn="0"/>
+              <w:cnfStyle w:val="000000000000" w:firstRow="0" w:lastRow="0" w:firstColumn="0" w:lastColumn="0" w:oddVBand="0" w:evenVBand="0" w:oddHBand="0" w:evenHBand="0" w:firstRowFirstColumn="0" w:firstRowLastColumn="0" w:lastRowFirstColumn="0" w:lastRowLastColumn="0"/>
             </w:pPr>
             <w:r>
               <w:t>Note that there is some undefined latency between the time when this TTS state was asserted (and sent to AMC13) and when this event was built. Therefore this value is here just for debugging and likely to be scratched away from the data format.</w:t>
             </w:r>
-          </w:p>
-        </w:tc>
-      </w:tr>
-      <w:tr>
-        <w:tc>
-          <w:tcPr>
-            <w:cnfStyle w:val="001000000000" w:firstRow="0" w:lastRow="0" w:firstColumn="1" w:lastColumn="0" w:oddVBand="0" w:evenVBand="0" w:oddHBand="0" w:evenHBand="0" w:firstRowFirstColumn="0" w:firstRowLastColumn="0" w:lastRowFirstColumn="0" w:lastRowLastColumn="0"/>
-            <w:tcW w:w="1196" w:type="dxa"/>
-          </w:tcPr>
-          <w:p>
-            <w:pPr>
-              <w:jc w:val="both"/>
-              <w:rPr>
-                <w:color w:val="7F7F7F" w:themeColor="text1" w:themeTint="80"/>
-              </w:rPr>
-            </w:pPr>
-            <w:r>
-              <w:rPr>
-                <w:color w:val="7F7F7F" w:themeColor="text1" w:themeTint="80"/>
-              </w:rPr>
-              <w:t>[6:0]</w:t>
-            </w:r>
-          </w:p>
-        </w:tc>
-        <w:tc>
-          <w:tcPr>
-            <w:tcW w:w="1747" w:type="dxa"/>
-          </w:tcPr>
-          <w:p>
-            <w:pPr>
-              <w:cnfStyle w:val="000000000000" w:firstRow="0" w:lastRow="0" w:firstColumn="0" w:lastColumn="0" w:oddVBand="0" w:evenVBand="0" w:oddHBand="0" w:evenHBand="0" w:firstRowFirstColumn="0" w:firstRowLastColumn="0" w:lastRowFirstColumn="0" w:lastRowLastColumn="0"/>
-              <w:rPr>
-                <w:color w:val="7F7F7F" w:themeColor="text1" w:themeTint="80"/>
-              </w:rPr>
-            </w:pPr>
-            <w:r>
-              <w:rPr>
-                <w:color w:val="7F7F7F" w:themeColor="text1" w:themeTint="80"/>
-              </w:rPr>
-              <w:t>Not used</w:t>
-            </w:r>
-          </w:p>
-        </w:tc>
-        <w:tc>
-          <w:tcPr>
-            <w:tcW w:w="5126" w:type="dxa"/>
-          </w:tcPr>
-          <w:p>
-            <w:pPr>
-              <w:jc w:val="both"/>
-              <w:cnfStyle w:val="000000000000" w:firstRow="0" w:lastRow="0" w:firstColumn="0" w:lastColumn="0" w:oddVBand="0" w:evenVBand="0" w:oddHBand="0" w:evenHBand="0" w:firstRowFirstColumn="0" w:firstRowLastColumn="0" w:lastRowFirstColumn="0" w:lastRowLastColumn="0"/>
-              <w:rPr>
-                <w:color w:val="7F7F7F" w:themeColor="text1" w:themeTint="80"/>
-              </w:rPr>
-            </w:pPr>
           </w:p>
         </w:tc>
       </w:tr>
@@ -8390,13 +8171,8 @@
               <w:cnfStyle w:val="000000100000" w:firstRow="0" w:lastRow="0" w:firstColumn="0" w:lastColumn="0" w:oddVBand="0" w:evenVBand="0" w:oddHBand="1" w:evenHBand="0" w:firstRowFirstColumn="0" w:firstRowLastColumn="0" w:lastRowFirstColumn="0" w:lastRowLastColumn="0"/>
             </w:pPr>
             <w:r>
-              <w:t xml:space="preserve">VFAT word </w:t>
-            </w:r>
-            <w:proofErr w:type="spellStart"/>
-            <w:r>
-              <w:t>cnt</w:t>
-            </w:r>
-            <w:proofErr w:type="spellEnd"/>
+              <w:t>VFAT word cnt</w:t>
+            </w:r>
           </w:p>
         </w:tc>
         <w:tc>
@@ -8437,14 +8213,12 @@
             <w:pPr>
               <w:cnfStyle w:val="000000000000" w:firstRow="0" w:lastRow="0" w:firstColumn="0" w:lastColumn="0" w:oddVBand="0" w:evenVBand="0" w:oddHBand="0" w:evenHBand="0" w:firstRowFirstColumn="0" w:firstRowLastColumn="0" w:lastRowFirstColumn="0" w:lastRowLastColumn="0"/>
             </w:pPr>
-            <w:proofErr w:type="spellStart"/>
             <w:r>
               <w:t>Evt</w:t>
             </w:r>
             <w:r>
               <w:t>FIFO</w:t>
             </w:r>
-            <w:proofErr w:type="spellEnd"/>
             <w:r>
               <w:t xml:space="preserve"> full</w:t>
             </w:r>
@@ -8491,14 +8265,12 @@
             <w:pPr>
               <w:cnfStyle w:val="000000100000" w:firstRow="0" w:lastRow="0" w:firstColumn="0" w:lastColumn="0" w:oddVBand="0" w:evenVBand="0" w:oddHBand="1" w:evenHBand="0" w:firstRowFirstColumn="0" w:firstRowLastColumn="0" w:lastRowFirstColumn="0" w:lastRowLastColumn="0"/>
             </w:pPr>
-            <w:proofErr w:type="spellStart"/>
             <w:r>
               <w:t>In</w:t>
             </w:r>
             <w:r>
               <w:t>FIFO</w:t>
             </w:r>
-            <w:proofErr w:type="spellEnd"/>
             <w:r>
               <w:t xml:space="preserve"> full</w:t>
             </w:r>
@@ -8637,13 +8409,8 @@
             <w:pPr>
               <w:cnfStyle w:val="000000000000" w:firstRow="0" w:lastRow="0" w:firstColumn="0" w:lastColumn="0" w:oddVBand="0" w:evenVBand="0" w:oddHBand="0" w:evenHBand="0" w:firstRowFirstColumn="0" w:firstRowLastColumn="0" w:lastRowFirstColumn="0" w:lastRowLastColumn="0"/>
             </w:pPr>
-            <w:proofErr w:type="spellStart"/>
-            <w:r>
-              <w:t>EvtFIFO</w:t>
-            </w:r>
-            <w:proofErr w:type="spellEnd"/>
-            <w:r>
-              <w:t xml:space="preserve"> near full</w:t>
+            <w:r>
+              <w:t>EvtFIFO near full</w:t>
             </w:r>
           </w:p>
         </w:tc>
@@ -8691,13 +8458,8 @@
             <w:pPr>
               <w:cnfStyle w:val="000000100000" w:firstRow="0" w:lastRow="0" w:firstColumn="0" w:lastColumn="0" w:oddVBand="0" w:evenVBand="0" w:oddHBand="1" w:evenHBand="0" w:firstRowFirstColumn="0" w:firstRowLastColumn="0" w:lastRowFirstColumn="0" w:lastRowLastColumn="0"/>
             </w:pPr>
-            <w:proofErr w:type="spellStart"/>
-            <w:r>
-              <w:t>InFIFO</w:t>
-            </w:r>
-            <w:proofErr w:type="spellEnd"/>
-            <w:r>
-              <w:t xml:space="preserve"> near full</w:t>
+            <w:r>
+              <w:t>InFIFO near full</w:t>
             </w:r>
           </w:p>
         </w:tc>
@@ -9166,15 +8928,7 @@
               <w:cnfStyle w:val="000000100000" w:firstRow="0" w:lastRow="0" w:firstColumn="0" w:lastColumn="0" w:oddVBand="0" w:evenVBand="0" w:oddHBand="1" w:evenHBand="0" w:firstRowFirstColumn="0" w:firstRowLastColumn="0" w:lastRowFirstColumn="0" w:lastRowLastColumn="0"/>
             </w:pPr>
             <w:r>
-              <w:t xml:space="preserve">VFAT data. Length of this section is indicated by “VFAT word </w:t>
-            </w:r>
-            <w:proofErr w:type="spellStart"/>
-            <w:r>
-              <w:t>cnt</w:t>
-            </w:r>
-            <w:proofErr w:type="spellEnd"/>
-            <w:r>
-              <w:t>” field in the GEM Chamber Header</w:t>
+              <w:t>VFAT data. Length of this section is indicated by “VFAT word cnt” field in the GEM Chamber Header</w:t>
             </w:r>
             <w:r>
               <w:t xml:space="preserve"> and Trailer</w:t>
@@ -9183,23 +8937,7 @@
               <w:t xml:space="preserve"> (in 64bit words). For non-zero-suppressed data there will be 192bit blocks for each VFAT (see VFAT data format)</w:t>
             </w:r>
             <w:r>
-              <w:t xml:space="preserve">. This block will always be of size indicated by “VFAT word </w:t>
-            </w:r>
-            <w:proofErr w:type="spellStart"/>
-            <w:r>
-              <w:t>cnt</w:t>
-            </w:r>
-            <w:proofErr w:type="spellEnd"/>
-            <w:r>
-              <w:t xml:space="preserve">”. Even if we run out of data in </w:t>
-            </w:r>
-            <w:proofErr w:type="spellStart"/>
-            <w:r>
-              <w:t>InFIFO</w:t>
-            </w:r>
-            <w:proofErr w:type="spellEnd"/>
-            <w:r>
-              <w:t xml:space="preserve"> for whatever reason, it will be filled with 0s to reach the desired size.</w:t>
+              <w:t>. This block will always be of size indicated by “VFAT word cnt”. Even if we run out of data in InFIFO for whatever reason, it will be filled with 0s to reach the desired size.</w:t>
             </w:r>
           </w:p>
         </w:tc>
@@ -9292,13 +9030,8 @@
               <w:cnfStyle w:val="000000000000" w:firstRow="0" w:lastRow="0" w:firstColumn="0" w:lastColumn="0" w:oddVBand="0" w:evenVBand="0" w:oddHBand="0" w:evenHBand="0" w:firstRowFirstColumn="0" w:firstRowLastColumn="0" w:lastRowFirstColumn="0" w:lastRowLastColumn="0"/>
             </w:pPr>
             <w:r>
-              <w:t xml:space="preserve">VFAT word </w:t>
-            </w:r>
-            <w:proofErr w:type="spellStart"/>
-            <w:r>
-              <w:t>cnt</w:t>
-            </w:r>
-            <w:proofErr w:type="spellEnd"/>
+              <w:t>VFAT word cnt</w:t>
+            </w:r>
           </w:p>
         </w:tc>
         <w:tc>
@@ -9311,39 +9044,7 @@
               <w:cnfStyle w:val="000000000000" w:firstRow="0" w:lastRow="0" w:firstColumn="0" w:lastColumn="0" w:oddVBand="0" w:evenVBand="0" w:oddHBand="0" w:evenHBand="0" w:firstRowFirstColumn="0" w:firstRowLastColumn="0" w:lastRowFirstColumn="0" w:lastRowLastColumn="0"/>
             </w:pPr>
             <w:r>
-              <w:t xml:space="preserve">Same as in the header -- size of VFAT payload in 64bit words. This one actually counts the number of valid words that we just sent to AMC13 and the one in the header is what we expected to send to AMC13 (as indicated by event size in </w:t>
-            </w:r>
-            <w:proofErr w:type="spellStart"/>
-            <w:r>
-              <w:t>EvtFIFO</w:t>
-            </w:r>
-            <w:proofErr w:type="spellEnd"/>
-            <w:r>
-              <w:t xml:space="preserve">). In some rare cases they might be different (e.g. after </w:t>
-            </w:r>
-            <w:proofErr w:type="spellStart"/>
-            <w:r>
-              <w:t>InFIFO</w:t>
-            </w:r>
-            <w:proofErr w:type="spellEnd"/>
-            <w:r>
-              <w:t xml:space="preserve"> overflow), which would indicate a severe problem. If it does happen that we run out of data in </w:t>
-            </w:r>
-            <w:proofErr w:type="spellStart"/>
-            <w:r>
-              <w:t>InFIFO</w:t>
-            </w:r>
-            <w:proofErr w:type="spellEnd"/>
-            <w:r>
-              <w:t xml:space="preserve"> while sending this event, the expected VFAT blocks will be substituted with the right amount of 0s, so that unpacker can find this trailer based on the “VFAT word </w:t>
-            </w:r>
-            <w:proofErr w:type="spellStart"/>
-            <w:r>
-              <w:t>cnt</w:t>
-            </w:r>
-            <w:proofErr w:type="spellEnd"/>
-            <w:r>
-              <w:t>” field in the header.</w:t>
+              <w:t>Same as in the header -- size of VFAT payload in 64bit words. This one actually counts the number of valid words that we just sent to AMC13 and the one in the header is what we expected to send to AMC13 (as indicated by event size in EvtFIFO). In some rare cases they might be different (e.g. after InFIFO overflow), which would indicate a severe problem. If it does happen that we run out of data in InFIFO while sending this event, the expected VFAT blocks will be substituted with the right amount of 0s, so that unpacker can find this trailer based on the “VFAT word cnt” field in the header.</w:t>
             </w:r>
           </w:p>
         </w:tc>
@@ -9374,13 +9075,8 @@
             <w:pPr>
               <w:cnfStyle w:val="000000100000" w:firstRow="0" w:lastRow="0" w:firstColumn="0" w:lastColumn="0" w:oddVBand="0" w:evenVBand="0" w:oddHBand="1" w:evenHBand="0" w:firstRowFirstColumn="0" w:firstRowLastColumn="0" w:lastRowFirstColumn="0" w:lastRowLastColumn="0"/>
             </w:pPr>
-            <w:proofErr w:type="spellStart"/>
-            <w:r>
-              <w:t>InFIFO</w:t>
-            </w:r>
-            <w:proofErr w:type="spellEnd"/>
-            <w:r>
-              <w:t xml:space="preserve"> underflow</w:t>
+            <w:r>
+              <w:t>InFIFO underflow</w:t>
             </w:r>
           </w:p>
         </w:tc>
@@ -9437,23 +9133,7 @@
               <w:cnfStyle w:val="000000000000" w:firstRow="0" w:lastRow="0" w:firstColumn="0" w:lastColumn="0" w:oddVBand="0" w:evenVBand="0" w:oddHBand="0" w:evenHBand="0" w:firstRowFirstColumn="0" w:firstRowLastColumn="0" w:lastRowFirstColumn="0" w:lastRowLastColumn="0"/>
             </w:pPr>
             <w:r>
-              <w:t xml:space="preserve">Input status (warning): There was data in </w:t>
-            </w:r>
-            <w:proofErr w:type="spellStart"/>
-            <w:r>
-              <w:t>InFIFO</w:t>
-            </w:r>
-            <w:proofErr w:type="spellEnd"/>
-            <w:r>
-              <w:t xml:space="preserve"> or </w:t>
-            </w:r>
-            <w:proofErr w:type="spellStart"/>
-            <w:r>
-              <w:t>EvtFIFO</w:t>
-            </w:r>
-            <w:proofErr w:type="spellEnd"/>
-            <w:r>
-              <w:t xml:space="preserve"> when L1A FIFO was empty. This bit doesn’t necessarily relate to this particular event, but indicates that stuck data was detected on this input at some point. It is latched and only resets with resync or reset.</w:t>
+              <w:t>Input status (warning): There was data in InFIFO or EvtFIFO when L1A FIFO was empty. This bit doesn’t necessarily relate to this particular event, but indicates that stuck data was detected on this input at some point. It is latched and only resets with resync or reset.</w:t>
             </w:r>
           </w:p>
         </w:tc>
@@ -9754,7 +9434,7 @@
           <w:rPr>
             <w:noProof/>
           </w:rPr>
-          <w:t>11</w:t>
+          <w:t>6</w:t>
         </w:r>
         <w:r>
           <w:rPr>
@@ -11924,7 +11604,7 @@
 </file>
 
 <file path=customXml/itemProps1.xml><?xml version="1.0" encoding="utf-8"?>
-<ds:datastoreItem xmlns:ds="http://schemas.openxmlformats.org/officeDocument/2006/customXml" ds:itemID="{0BFF0EF9-1C40-456F-A4D1-F73B261995CD}">
+<ds:datastoreItem xmlns:ds="http://schemas.openxmlformats.org/officeDocument/2006/customXml" ds:itemID="{DDB7AD45-C82D-4AD8-B483-DC3270E041D7}">
   <ds:schemaRefs>
     <ds:schemaRef ds:uri="http://schemas.openxmlformats.org/officeDocument/2006/bibliography"/>
   </ds:schemaRefs>

</xml_diff>